<commit_message>
Updated implementation report. Need the data structure for the graphics object and screenshots.
</commit_message>
<xml_diff>
--- a/GuevEledProject/FinalProjectImplentationReport.docx
+++ b/GuevEledProject/FinalProjectImplentationReport.docx
@@ -6,6 +6,8 @@
     <w:p>
       <w:pPr>
         <w:pStyle w:val="Title"/>
+        <w:snapToGrid w:val="0"/>
+        <w:spacing w:after="0" w:line="20" w:lineRule="atLeast"/>
         <w:contextualSpacing w:val="0"/>
         <w:jc w:val="center"/>
       </w:pPr>
@@ -18,6 +20,8 @@
     <w:p>
       <w:pPr>
         <w:pStyle w:val="Heading1"/>
+        <w:snapToGrid w:val="0"/>
+        <w:spacing w:before="0" w:after="0" w:line="20" w:lineRule="atLeast"/>
         <w:contextualSpacing w:val="0"/>
         <w:jc w:val="center"/>
       </w:pPr>
@@ -35,6 +39,8 @@
     <w:p>
       <w:pPr>
         <w:pStyle w:val="Subtitle"/>
+        <w:snapToGrid w:val="0"/>
+        <w:spacing w:after="0" w:line="20" w:lineRule="atLeast"/>
         <w:contextualSpacing w:val="0"/>
         <w:jc w:val="center"/>
       </w:pPr>
@@ -52,43 +58,80 @@
     <w:p>
       <w:pPr>
         <w:pStyle w:val="Heading3"/>
+        <w:snapToGrid w:val="0"/>
+        <w:spacing w:before="0" w:after="0" w:line="20" w:lineRule="atLeast"/>
         <w:contextualSpacing w:val="0"/>
       </w:pPr>
       <w:bookmarkStart w:id="3" w:name="_5ynbj12fbnzg" w:colFirst="0" w:colLast="0"/>
       <w:bookmarkEnd w:id="3"/>
+    </w:p>
+    <w:p>
+      <w:pPr>
+        <w:pStyle w:val="Heading3"/>
+        <w:snapToGrid w:val="0"/>
+        <w:spacing w:before="0" w:after="0" w:line="20" w:lineRule="atLeast"/>
+        <w:contextualSpacing w:val="0"/>
+      </w:pPr>
       <w:r>
         <w:t>Concept:</w:t>
       </w:r>
     </w:p>
     <w:p>
       <w:pPr>
+        <w:pStyle w:val="ListParagraph"/>
         <w:numPr>
           <w:ilvl w:val="0"/>
-          <w:numId w:val="2"/>
-        </w:numPr>
-        <w:ind w:hanging="360"/>
-        <w:contextualSpacing/>
-      </w:pPr>
-      <w:r>
-        <w:t>What is this game about</w:t>
-      </w:r>
-      <w:proofErr w:type="gramStart"/>
-      <w:r>
-        <w:t>?:</w:t>
-      </w:r>
-      <w:proofErr w:type="gramEnd"/>
-      <w:r>
-        <w:t xml:space="preserve"> Our ambition is to produce an advanced and appealing game that stimulates the senses while presenting a worthwhile challenge. We seek to employ techniques learned from the curriculum taught over the semester such as graphics object shape manipulation, which will give various responses to the user upon interaction with the game. Additionally, we are using timing from music for the user to recognize in order to play the game properly and with full enjoyment.</w:t>
-      </w:r>
-    </w:p>
-    <w:p>
-      <w:pPr>
+          <w:numId w:val="8"/>
+        </w:numPr>
+        <w:snapToGrid w:val="0"/>
+        <w:spacing w:line="20" w:lineRule="atLeast"/>
+      </w:pPr>
+      <w:r>
+        <w:t>Description</w:t>
+      </w:r>
+      <w:r>
+        <w:t>: Our ambition is to produce an advanced and appealing game that stimulates the senses while presenting a worthwhile challenge. We seek to employ techniques learned from the curriculum taught over the semester such as graphics</w:t>
+      </w:r>
+      <w:r>
+        <w:t>,</w:t>
+      </w:r>
+      <w:r>
+        <w:t xml:space="preserve"> object shape manipulation, </w:t>
+      </w:r>
+      <w:r>
+        <w:t xml:space="preserve">and physics. </w:t>
+      </w:r>
+      <w:r>
+        <w:t xml:space="preserve"> </w:t>
+      </w:r>
+      <w:r>
+        <w:t>The graphics will react to each of the user’s taps, gradually getting more and more elaborate as the song goes on</w:t>
+      </w:r>
+      <w:r>
+        <w:t>. A</w:t>
+      </w:r>
+      <w:r>
+        <w:t>dditionally, we are utilizing a moving audio progress bar that will show when the next beat is approaching for the song allowing the</w:t>
+      </w:r>
+      <w:r>
+        <w:t xml:space="preserve"> user to recognize </w:t>
+      </w:r>
+      <w:r>
+        <w:t xml:space="preserve">when to tap </w:t>
+      </w:r>
+      <w:r>
+        <w:t>in order to play the game properly and with full enjoyment.</w:t>
+      </w:r>
+    </w:p>
+    <w:p>
+      <w:pPr>
+        <w:pStyle w:val="ListParagraph"/>
         <w:numPr>
           <w:ilvl w:val="0"/>
-          <w:numId w:val="2"/>
-        </w:numPr>
-        <w:ind w:hanging="360"/>
-        <w:contextualSpacing/>
+          <w:numId w:val="8"/>
+        </w:numPr>
+        <w:snapToGrid w:val="0"/>
+        <w:spacing w:line="20" w:lineRule="atLeast"/>
       </w:pPr>
       <w:r>
         <w:t>Genre</w:t>
@@ -96,12 +139,13 @@
     </w:p>
     <w:p>
       <w:pPr>
+        <w:pStyle w:val="ListParagraph"/>
         <w:numPr>
           <w:ilvl w:val="1"/>
-          <w:numId w:val="2"/>
-        </w:numPr>
-        <w:ind w:hanging="360"/>
-        <w:contextualSpacing/>
+          <w:numId w:val="8"/>
+        </w:numPr>
+        <w:snapToGrid w:val="0"/>
+        <w:spacing w:line="20" w:lineRule="atLeast"/>
       </w:pPr>
       <w:r>
         <w:t>Rhythm Game</w:t>
@@ -109,28 +153,44 @@
     </w:p>
     <w:p>
       <w:pPr>
+        <w:pStyle w:val="ListParagraph"/>
+        <w:numPr>
+          <w:ilvl w:val="1"/>
+          <w:numId w:val="8"/>
+        </w:numPr>
+        <w:snapToGrid w:val="0"/>
+        <w:spacing w:line="20" w:lineRule="atLeast"/>
+      </w:pPr>
+      <w:r>
+        <w:t>Music</w:t>
+      </w:r>
+    </w:p>
+    <w:p>
+      <w:pPr>
+        <w:pStyle w:val="ListParagraph"/>
         <w:numPr>
           <w:ilvl w:val="0"/>
-          <w:numId w:val="2"/>
-        </w:numPr>
-        <w:ind w:hanging="360"/>
-        <w:contextualSpacing/>
+          <w:numId w:val="8"/>
+        </w:numPr>
+        <w:snapToGrid w:val="0"/>
+        <w:spacing w:line="20" w:lineRule="atLeast"/>
       </w:pPr>
       <w:r>
         <w:t>Design</w:t>
       </w:r>
       <w:r>
-        <w:t xml:space="preserve"> (Add screenshots)</w:t>
-      </w:r>
-    </w:p>
-    <w:p>
-      <w:pPr>
+        <w:t xml:space="preserve"> </w:t>
+      </w:r>
+    </w:p>
+    <w:p>
+      <w:pPr>
+        <w:pStyle w:val="ListParagraph"/>
         <w:numPr>
           <w:ilvl w:val="1"/>
-          <w:numId w:val="2"/>
-        </w:numPr>
-        <w:ind w:hanging="360"/>
-        <w:contextualSpacing/>
+          <w:numId w:val="8"/>
+        </w:numPr>
+        <w:snapToGrid w:val="0"/>
+        <w:spacing w:line="20" w:lineRule="atLeast"/>
       </w:pPr>
       <w:r>
         <w:t>2D Graphics</w:t>
@@ -138,12 +198,13 @@
     </w:p>
     <w:p>
       <w:pPr>
+        <w:pStyle w:val="ListParagraph"/>
         <w:numPr>
           <w:ilvl w:val="1"/>
-          <w:numId w:val="2"/>
-        </w:numPr>
-        <w:ind w:hanging="360"/>
-        <w:contextualSpacing/>
+          <w:numId w:val="8"/>
+        </w:numPr>
+        <w:snapToGrid w:val="0"/>
+        <w:spacing w:line="20" w:lineRule="atLeast"/>
       </w:pPr>
       <w:r>
         <w:t>Flat Design/Minimalist</w:t>
@@ -151,12 +212,13 @@
     </w:p>
     <w:p>
       <w:pPr>
+        <w:pStyle w:val="ListParagraph"/>
         <w:numPr>
           <w:ilvl w:val="0"/>
-          <w:numId w:val="2"/>
-        </w:numPr>
-        <w:ind w:hanging="360"/>
-        <w:contextualSpacing/>
+          <w:numId w:val="8"/>
+        </w:numPr>
+        <w:snapToGrid w:val="0"/>
+        <w:spacing w:line="20" w:lineRule="atLeast"/>
       </w:pPr>
       <w:r>
         <w:t>Target audience</w:t>
@@ -164,12 +226,13 @@
     </w:p>
     <w:p>
       <w:pPr>
+        <w:pStyle w:val="ListParagraph"/>
         <w:numPr>
           <w:ilvl w:val="1"/>
-          <w:numId w:val="2"/>
-        </w:numPr>
-        <w:ind w:hanging="360"/>
-        <w:contextualSpacing/>
+          <w:numId w:val="8"/>
+        </w:numPr>
+        <w:snapToGrid w:val="0"/>
+        <w:spacing w:line="20" w:lineRule="atLeast"/>
       </w:pPr>
       <w:r>
         <w:t>All ages</w:t>
@@ -177,12 +240,13 @@
     </w:p>
     <w:p>
       <w:pPr>
+        <w:pStyle w:val="ListParagraph"/>
         <w:numPr>
           <w:ilvl w:val="1"/>
-          <w:numId w:val="2"/>
-        </w:numPr>
-        <w:ind w:hanging="360"/>
-        <w:contextualSpacing/>
+          <w:numId w:val="8"/>
+        </w:numPr>
+        <w:snapToGrid w:val="0"/>
+        <w:spacing w:line="20" w:lineRule="atLeast"/>
       </w:pPr>
       <w:r>
         <w:t>Music Enthusiasts</w:t>
@@ -190,12 +254,13 @@
     </w:p>
     <w:p>
       <w:pPr>
+        <w:pStyle w:val="ListParagraph"/>
         <w:numPr>
           <w:ilvl w:val="1"/>
-          <w:numId w:val="2"/>
-        </w:numPr>
-        <w:ind w:hanging="360"/>
-        <w:contextualSpacing/>
+          <w:numId w:val="8"/>
+        </w:numPr>
+        <w:snapToGrid w:val="0"/>
+        <w:spacing w:line="20" w:lineRule="atLeast"/>
       </w:pPr>
       <w:r>
         <w:t>People who enjoy Rhythm Games</w:t>
@@ -203,12 +268,13 @@
     </w:p>
     <w:p>
       <w:pPr>
+        <w:pStyle w:val="ListParagraph"/>
         <w:numPr>
           <w:ilvl w:val="0"/>
-          <w:numId w:val="2"/>
-        </w:numPr>
-        <w:ind w:hanging="360"/>
-        <w:contextualSpacing/>
+          <w:numId w:val="8"/>
+        </w:numPr>
+        <w:snapToGrid w:val="0"/>
+        <w:spacing w:line="20" w:lineRule="atLeast"/>
       </w:pPr>
       <w:r>
         <w:t>Key Features</w:t>
@@ -216,12 +282,13 @@
     </w:p>
     <w:p>
       <w:pPr>
+        <w:pStyle w:val="ListParagraph"/>
         <w:numPr>
           <w:ilvl w:val="1"/>
-          <w:numId w:val="2"/>
-        </w:numPr>
-        <w:ind w:hanging="360"/>
-        <w:contextualSpacing/>
+          <w:numId w:val="8"/>
+        </w:numPr>
+        <w:snapToGrid w:val="0"/>
+        <w:spacing w:line="20" w:lineRule="atLeast"/>
       </w:pPr>
       <w:r>
         <w:t>Touch screen interaction</w:t>
@@ -229,12 +296,27 @@
     </w:p>
     <w:p>
       <w:pPr>
+        <w:pStyle w:val="ListParagraph"/>
+        <w:numPr>
+          <w:ilvl w:val="2"/>
+          <w:numId w:val="8"/>
+        </w:numPr>
+        <w:snapToGrid w:val="0"/>
+        <w:spacing w:line="20" w:lineRule="atLeast"/>
+      </w:pPr>
+      <w:r>
+        <w:t>For gameplay and changing between menus</w:t>
+      </w:r>
+    </w:p>
+    <w:p>
+      <w:pPr>
+        <w:pStyle w:val="ListParagraph"/>
         <w:numPr>
           <w:ilvl w:val="1"/>
-          <w:numId w:val="2"/>
-        </w:numPr>
-        <w:ind w:hanging="360"/>
-        <w:contextualSpacing/>
+          <w:numId w:val="8"/>
+        </w:numPr>
+        <w:snapToGrid w:val="0"/>
+        <w:spacing w:line="20" w:lineRule="atLeast"/>
       </w:pPr>
       <w:r>
         <w:t>Shape-shifting graphics</w:t>
@@ -242,25 +324,83 @@
     </w:p>
     <w:p>
       <w:pPr>
+        <w:pStyle w:val="ListParagraph"/>
+        <w:numPr>
+          <w:ilvl w:val="2"/>
+          <w:numId w:val="8"/>
+        </w:numPr>
+        <w:snapToGrid w:val="0"/>
+        <w:spacing w:line="20" w:lineRule="atLeast"/>
+      </w:pPr>
+      <w:r>
+        <w:t>Occurs as user taps the center object</w:t>
+      </w:r>
+    </w:p>
+    <w:p>
+      <w:pPr>
+        <w:pStyle w:val="ListParagraph"/>
         <w:numPr>
           <w:ilvl w:val="1"/>
-          <w:numId w:val="2"/>
-        </w:numPr>
-        <w:ind w:hanging="360"/>
-        <w:contextualSpacing/>
-      </w:pPr>
-      <w:r>
-        <w:t>Beat heavy music</w:t>
-      </w:r>
-    </w:p>
-    <w:p>
-      <w:pPr>
+          <w:numId w:val="8"/>
+        </w:numPr>
+        <w:snapToGrid w:val="0"/>
+        <w:spacing w:line="20" w:lineRule="atLeast"/>
+      </w:pPr>
+      <w:r>
+        <w:t>Particle effects during gameplay</w:t>
+      </w:r>
+    </w:p>
+    <w:p>
+      <w:pPr>
+        <w:pStyle w:val="ListParagraph"/>
+        <w:numPr>
+          <w:ilvl w:val="1"/>
+          <w:numId w:val="8"/>
+        </w:numPr>
+        <w:snapToGrid w:val="0"/>
+        <w:spacing w:line="20" w:lineRule="atLeast"/>
+      </w:pPr>
+      <w:r>
+        <w:t>Music</w:t>
+      </w:r>
+    </w:p>
+    <w:p>
+      <w:pPr>
+        <w:pStyle w:val="ListParagraph"/>
+        <w:numPr>
+          <w:ilvl w:val="1"/>
+          <w:numId w:val="8"/>
+        </w:numPr>
+        <w:snapToGrid w:val="0"/>
+        <w:spacing w:line="20" w:lineRule="atLeast"/>
+      </w:pPr>
+      <w:r>
+        <w:t>Audio Progress Bar</w:t>
+      </w:r>
+    </w:p>
+    <w:p>
+      <w:pPr>
+        <w:pStyle w:val="ListParagraph"/>
+        <w:numPr>
+          <w:ilvl w:val="2"/>
+          <w:numId w:val="8"/>
+        </w:numPr>
+        <w:snapToGrid w:val="0"/>
+        <w:spacing w:line="20" w:lineRule="atLeast"/>
+      </w:pPr>
+      <w:r>
+        <w:t>Aids user in indicating when to tap</w:t>
+      </w:r>
+    </w:p>
+    <w:p>
+      <w:pPr>
+        <w:pStyle w:val="ListParagraph"/>
         <w:numPr>
           <w:ilvl w:val="0"/>
-          <w:numId w:val="2"/>
-        </w:numPr>
-        <w:ind w:hanging="360"/>
-        <w:contextualSpacing/>
+          <w:numId w:val="8"/>
+        </w:numPr>
+        <w:snapToGrid w:val="0"/>
+        <w:spacing w:line="20" w:lineRule="atLeast"/>
       </w:pPr>
       <w:r>
         <w:t>References</w:t>
@@ -268,12 +408,13 @@
     </w:p>
     <w:p>
       <w:pPr>
+        <w:pStyle w:val="ListParagraph"/>
         <w:numPr>
           <w:ilvl w:val="1"/>
-          <w:numId w:val="2"/>
-        </w:numPr>
-        <w:ind w:hanging="360"/>
-        <w:contextualSpacing/>
+          <w:numId w:val="8"/>
+        </w:numPr>
+        <w:snapToGrid w:val="0"/>
+        <w:spacing w:line="20" w:lineRule="atLeast"/>
       </w:pPr>
       <w:r>
         <w:t xml:space="preserve">Tap </w:t>
@@ -289,12 +430,13 @@
     </w:p>
     <w:p>
       <w:pPr>
+        <w:pStyle w:val="ListParagraph"/>
         <w:numPr>
           <w:ilvl w:val="1"/>
-          <w:numId w:val="2"/>
-        </w:numPr>
-        <w:ind w:hanging="360"/>
-        <w:contextualSpacing/>
+          <w:numId w:val="8"/>
+        </w:numPr>
+        <w:snapToGrid w:val="0"/>
+        <w:spacing w:line="20" w:lineRule="atLeast"/>
       </w:pPr>
       <w:r>
         <w:t>Geometry Dash</w:t>
@@ -302,20 +444,17 @@
     </w:p>
     <w:p>
       <w:pPr>
+        <w:pStyle w:val="ListParagraph"/>
         <w:numPr>
           <w:ilvl w:val="1"/>
-          <w:numId w:val="2"/>
-        </w:numPr>
-        <w:ind w:hanging="360"/>
-        <w:contextualSpacing/>
+          <w:numId w:val="8"/>
+        </w:numPr>
+        <w:snapToGrid w:val="0"/>
+        <w:spacing w:line="20" w:lineRule="atLeast"/>
       </w:pPr>
       <w:proofErr w:type="spellStart"/>
       <w:r>
         <w:t>Osu</w:t>
-      </w:r>
-      <w:proofErr w:type="spellEnd"/>
-      <w:r>
-        <w:t xml:space="preserve">  </w:t>
       </w:r>
       <w:bookmarkStart w:id="4" w:name="_kkmfengtivk0" w:colFirst="0" w:colLast="0"/>
       <w:bookmarkStart w:id="5" w:name="_hdv3til1itsy" w:colFirst="0" w:colLast="0"/>
@@ -323,42 +462,67 @@
       <w:bookmarkEnd w:id="4"/>
       <w:bookmarkEnd w:id="5"/>
       <w:bookmarkEnd w:id="6"/>
+      <w:proofErr w:type="spellEnd"/>
+      <w:r>
+        <w:t xml:space="preserve"> – Specifically with </w:t>
+      </w:r>
+      <w:proofErr w:type="spellStart"/>
+      <w:r>
+        <w:t>Osu’s</w:t>
+      </w:r>
+      <w:proofErr w:type="spellEnd"/>
+      <w:r>
+        <w:t xml:space="preserve"> beat mapping tool that allowed us to grab the beat times</w:t>
+      </w:r>
     </w:p>
     <w:p>
       <w:pPr>
         <w:pStyle w:val="Heading3"/>
+        <w:snapToGrid w:val="0"/>
+        <w:spacing w:before="0" w:after="0" w:line="20" w:lineRule="atLeast"/>
         <w:contextualSpacing w:val="0"/>
       </w:pPr>
       <w:bookmarkStart w:id="7" w:name="_n00g7mp62dgf" w:colFirst="0" w:colLast="0"/>
       <w:bookmarkEnd w:id="7"/>
+    </w:p>
+    <w:p>
+      <w:pPr>
+        <w:pStyle w:val="Heading3"/>
+        <w:snapToGrid w:val="0"/>
+        <w:spacing w:before="0" w:after="0" w:line="20" w:lineRule="atLeast"/>
+        <w:contextualSpacing w:val="0"/>
+      </w:pPr>
       <w:r>
         <w:t>Game Mechanics:</w:t>
       </w:r>
     </w:p>
     <w:p>
       <w:pPr>
+        <w:pStyle w:val="ListParagraph"/>
         <w:numPr>
           <w:ilvl w:val="0"/>
-          <w:numId w:val="3"/>
-        </w:numPr>
-        <w:ind w:hanging="360"/>
-        <w:contextualSpacing/>
+          <w:numId w:val="6"/>
+        </w:numPr>
+        <w:snapToGrid w:val="0"/>
+        <w:spacing w:line="20" w:lineRule="atLeast"/>
+        <w:ind w:left="0"/>
       </w:pPr>
       <w:r>
         <w:t>Game play screens</w:t>
       </w:r>
     </w:p>
     <w:p>
-      <w:r>
-        <w:lastRenderedPageBreak/>
-        <w:tab/>
-      </w:r>
+      <w:pPr>
+        <w:snapToGrid w:val="0"/>
+        <w:spacing w:line="20" w:lineRule="atLeast"/>
+      </w:pPr>
       <w:r>
         <w:rPr>
           <w:noProof/>
         </w:rPr>
+        <w:lastRenderedPageBreak/>
         <w:drawing>
-          <wp:inline distT="114300" distB="114300" distL="114300" distR="114300">
+          <wp:inline distT="114300" distB="114300" distL="114300" distR="114300" wp14:anchorId="7E5D0B12" wp14:editId="527EAB86">
             <wp:extent cx="1014413" cy="2007691"/>
             <wp:effectExtent l="0" t="0" r="0" b="0"/>
             <wp:docPr id="2" name="image05.png" descr="Screen Shot 2016-11-09 at 7.08.47 PM.png"/>
@@ -371,7 +535,7 @@
                     <pic:cNvPicPr preferRelativeResize="0"/>
                   </pic:nvPicPr>
                   <pic:blipFill>
-                    <a:blip r:embed="rId6"/>
+                    <a:blip r:embed="rId7"/>
                     <a:srcRect/>
                     <a:stretch>
                       <a:fillRect/>
@@ -398,7 +562,7 @@
           <w:noProof/>
         </w:rPr>
         <w:drawing>
-          <wp:inline distT="114300" distB="114300" distL="114300" distR="114300">
+          <wp:inline distT="114300" distB="114300" distL="114300" distR="114300" wp14:anchorId="6087026D" wp14:editId="36750C21">
             <wp:extent cx="1042988" cy="2009425"/>
             <wp:effectExtent l="0" t="0" r="0" b="0"/>
             <wp:docPr id="1" name="image04.png" descr="Screen Shot 2016-11-09 at 7.11.32 PM.png"/>
@@ -411,7 +575,7 @@
                     <pic:cNvPicPr preferRelativeResize="0"/>
                   </pic:nvPicPr>
                   <pic:blipFill>
-                    <a:blip r:embed="rId7"/>
+                    <a:blip r:embed="rId8"/>
                     <a:srcRect/>
                     <a:stretch>
                       <a:fillRect/>
@@ -436,38 +600,29 @@
     </w:p>
     <w:p>
       <w:pPr>
-        <w:contextualSpacing/>
-      </w:pPr>
-    </w:p>
-    <w:p>
-      <w:pPr>
+        <w:snapToGrid w:val="0"/>
+        <w:spacing w:line="20" w:lineRule="atLeast"/>
+      </w:pPr>
+    </w:p>
+    <w:p>
+      <w:pPr>
+        <w:pStyle w:val="ListParagraph"/>
         <w:numPr>
           <w:ilvl w:val="0"/>
-          <w:numId w:val="3"/>
-        </w:numPr>
-        <w:ind w:hanging="360"/>
-        <w:contextualSpacing/>
-      </w:pPr>
-      <w:r>
-        <w:t xml:space="preserve">Control scheme interface: </w:t>
-      </w:r>
-    </w:p>
-    <w:p>
-      <w:pPr>
-        <w:numPr>
-          <w:ilvl w:val="1"/>
-          <w:numId w:val="3"/>
-        </w:numPr>
-        <w:ind w:hanging="360"/>
-        <w:contextualSpacing/>
-      </w:pPr>
-      <w:r>
-        <w:t>Our dark background accentuates the graphics that the user will interact with. This gives a pleasant environment for the user to focus on the gameplay.</w:t>
-      </w:r>
-    </w:p>
-    <w:p>
-      <w:pPr>
-        <w:ind w:left="720"/>
+          <w:numId w:val="6"/>
+        </w:numPr>
+        <w:snapToGrid w:val="0"/>
+        <w:spacing w:line="20" w:lineRule="atLeast"/>
+        <w:ind w:left="0"/>
+      </w:pPr>
+      <w:r>
+        <w:t>Control scheme interface: Our dark background accentuates the graphics that the user will interact with. This gives a pleasant environment for the user to focus on the gameplay.</w:t>
+      </w:r>
+    </w:p>
+    <w:p>
+      <w:pPr>
+        <w:snapToGrid w:val="0"/>
+        <w:spacing w:line="20" w:lineRule="atLeast"/>
         <w:jc w:val="center"/>
       </w:pPr>
       <w:r>
@@ -475,7 +630,7 @@
           <w:noProof/>
         </w:rPr>
         <w:drawing>
-          <wp:inline distT="114300" distB="114300" distL="114300" distR="114300">
+          <wp:inline distT="114300" distB="114300" distL="114300" distR="114300" wp14:anchorId="435F237B" wp14:editId="33E10930">
             <wp:extent cx="3481388" cy="2757535"/>
             <wp:effectExtent l="0" t="0" r="0" b="0"/>
             <wp:docPr id="3" name="image06.png" descr="screenFlow.png"/>
@@ -488,7 +643,7 @@
                     <pic:cNvPicPr preferRelativeResize="0"/>
                   </pic:nvPicPr>
                   <pic:blipFill>
-                    <a:blip r:embed="rId8"/>
+                    <a:blip r:embed="rId9"/>
                     <a:srcRect/>
                     <a:stretch>
                       <a:fillRect/>
@@ -513,22 +668,48 @@
     </w:p>
     <w:p>
       <w:pPr>
-        <w:ind w:left="720"/>
+        <w:snapToGrid w:val="0"/>
+        <w:spacing w:line="20" w:lineRule="atLeast"/>
         <w:jc w:val="center"/>
       </w:pPr>
       <w:r>
-        <w:t>Fig. 1: Screen Flow Diagram</w:t>
-      </w:r>
-    </w:p>
-    <w:p/>
-    <w:p>
-      <w:pPr>
+        <w:t>Figure</w:t>
+      </w:r>
+      <w:r>
+        <w:t>: Screen Flow Diagram</w:t>
+      </w:r>
+    </w:p>
+    <w:p>
+      <w:pPr>
+        <w:snapToGrid w:val="0"/>
+        <w:spacing w:line="20" w:lineRule="atLeast"/>
+      </w:pPr>
+    </w:p>
+    <w:p>
+      <w:pPr>
+        <w:pStyle w:val="ListParagraph"/>
         <w:numPr>
           <w:ilvl w:val="0"/>
-          <w:numId w:val="3"/>
-        </w:numPr>
-        <w:ind w:hanging="360"/>
-        <w:contextualSpacing/>
+          <w:numId w:val="6"/>
+        </w:numPr>
+        <w:snapToGrid w:val="0"/>
+        <w:spacing w:line="20" w:lineRule="atLeast"/>
+        <w:ind w:left="0"/>
+      </w:pPr>
+      <w:r>
+        <w:t>Screen Flow: As shown in the figure above, the user will start at the title screen and from there can access the audio settings menu and the song selection menu. From the song selection menu, the user can select from two songs and lead them to the game menu where gameplay begins.</w:t>
+      </w:r>
+    </w:p>
+    <w:p>
+      <w:pPr>
+        <w:pStyle w:val="ListParagraph"/>
+        <w:numPr>
+          <w:ilvl w:val="0"/>
+          <w:numId w:val="6"/>
+        </w:numPr>
+        <w:snapToGrid w:val="0"/>
+        <w:spacing w:line="20" w:lineRule="atLeast"/>
+        <w:ind w:left="0"/>
       </w:pPr>
       <w:r>
         <w:t xml:space="preserve">Scoring system  and achievements: </w:t>
@@ -536,69 +717,80 @@
     </w:p>
     <w:p>
       <w:pPr>
+        <w:pStyle w:val="ListParagraph"/>
         <w:numPr>
           <w:ilvl w:val="1"/>
-          <w:numId w:val="3"/>
-        </w:numPr>
-        <w:ind w:hanging="360"/>
-        <w:contextualSpacing/>
-      </w:pPr>
-      <w:r>
-        <w:t xml:space="preserve">Scoring is based on whether or not the user touched the graphic within the specified time window. </w:t>
-      </w:r>
-    </w:p>
-    <w:p>
-      <w:pPr>
+          <w:numId w:val="6"/>
+        </w:numPr>
+        <w:snapToGrid w:val="0"/>
+        <w:spacing w:line="20" w:lineRule="atLeast"/>
+      </w:pPr>
+      <w:r>
+        <w:t xml:space="preserve">Scoring </w:t>
+      </w:r>
+      <w:r>
+        <w:t xml:space="preserve">is based on how many of the beats were successfully hit out of the total as well as how many times the user </w:t>
+      </w:r>
+      <w:proofErr w:type="spellStart"/>
+      <w:r>
+        <w:t>mis</w:t>
+      </w:r>
+      <w:proofErr w:type="spellEnd"/>
+      <w:r>
+        <w:t>-tapped.</w:t>
+      </w:r>
+      <w:r>
+        <w:t xml:space="preserve"> </w:t>
+      </w:r>
+    </w:p>
+    <w:p>
+      <w:pPr>
+        <w:pStyle w:val="ListParagraph"/>
+        <w:numPr>
+          <w:ilvl w:val="0"/>
+          <w:numId w:val="6"/>
+        </w:numPr>
+        <w:snapToGrid w:val="0"/>
+        <w:spacing w:line="20" w:lineRule="atLeast"/>
+        <w:ind w:left="0"/>
+      </w:pPr>
+      <w:r>
+        <w:t xml:space="preserve">Game Flow: </w:t>
+      </w:r>
+    </w:p>
+    <w:p>
+      <w:pPr>
+        <w:pStyle w:val="ListParagraph"/>
         <w:numPr>
           <w:ilvl w:val="1"/>
-          <w:numId w:val="3"/>
-        </w:numPr>
-        <w:ind w:hanging="360"/>
-        <w:contextualSpacing/>
-      </w:pPr>
-      <w:r>
-        <w:t xml:space="preserve">If the user gets 10 taps with accuracy, the game play will go into bonus mode in which the user will receive double points for every correct tap. </w:t>
-      </w:r>
-    </w:p>
-    <w:p>
-      <w:pPr>
-        <w:numPr>
-          <w:ilvl w:val="0"/>
-          <w:numId w:val="3"/>
-        </w:numPr>
-        <w:ind w:hanging="360"/>
-        <w:contextualSpacing/>
-      </w:pPr>
-      <w:r>
-        <w:t xml:space="preserve">Game Flow: </w:t>
-      </w:r>
-    </w:p>
-    <w:p>
-      <w:pPr>
-        <w:numPr>
-          <w:ilvl w:val="0"/>
-          <w:numId w:val="3"/>
-        </w:numPr>
-        <w:contextualSpacing/>
-      </w:pPr>
-      <w:r>
-        <w:t xml:space="preserve">Gameplay: </w:t>
-      </w:r>
-      <w:r>
-        <w:t xml:space="preserve">After the user has selected a song, the scene will change to the game where the user will see a rounded rectangle in the middle of the screen as well as an indicator bar at the top of the screen where purple circles or beats will pass from right to left. As the song begins to play, whenever a purple circle passes through the green circle, it signals to the user when it is time to tap the box in the middle in time with the beat of the song. As the user continues tapping on the box, different screen effects will be </w:t>
+          <w:numId w:val="6"/>
+        </w:numPr>
+        <w:snapToGrid w:val="0"/>
+        <w:spacing w:line="20" w:lineRule="atLeast"/>
+      </w:pPr>
+      <w:r>
+        <w:t xml:space="preserve">Gameplay: After the user has selected a song, the scene will change to the game </w:t>
+      </w:r>
+      <w:r>
+        <w:t xml:space="preserve">screen </w:t>
+      </w:r>
+      <w:r>
+        <w:t xml:space="preserve">where the user will see a rounded rectangle in the middle of the screen as well as an indicator bar at the top of the screen where purple circles or beats will pass from right to left. As the song begins to play, whenever a purple circle passes through the green circle, it signals to the user when it is time to tap the box in the middle in time with the beat of the song. As the user continues tapping on the box, different screen effects will be triggered. A score board at the bottom of the </w:t>
       </w:r>
       <w:r>
         <w:lastRenderedPageBreak/>
-        <w:t>triggered. A score board at the bottom of the screen will keep up with how many of the total beats the user successfully hit as well as the amount of times the user incorrectly tapped.</w:t>
-      </w:r>
-    </w:p>
-    <w:p>
-      <w:pPr>
-        <w:numPr>
-          <w:ilvl w:val="0"/>
-          <w:numId w:val="3"/>
-        </w:numPr>
-        <w:contextualSpacing/>
+        <w:t>screen will keep up with how many of the total beats the user successfully hit as well as the amount of times the user incorrectly tapped.</w:t>
+      </w:r>
+    </w:p>
+    <w:p>
+      <w:pPr>
+        <w:pStyle w:val="ListParagraph"/>
+        <w:numPr>
+          <w:ilvl w:val="1"/>
+          <w:numId w:val="6"/>
+        </w:numPr>
+        <w:snapToGrid w:val="0"/>
+        <w:spacing w:line="20" w:lineRule="atLeast"/>
       </w:pPr>
       <w:r>
         <w:t>The graphics throughout the game will continue to grow more and more elaborate as the user taps at the correct time. If the user taps at the incorrect time, the graphics will become less elaborate.  The game will continue until the end of the song regardless of the number of correct taps the user has gotten.</w:t>
@@ -606,7 +798,14 @@
     </w:p>
     <w:p>
       <w:pPr>
-        <w:ind w:left="720"/>
+        <w:snapToGrid w:val="0"/>
+        <w:spacing w:line="20" w:lineRule="atLeast"/>
+      </w:pPr>
+    </w:p>
+    <w:p>
+      <w:pPr>
+        <w:snapToGrid w:val="0"/>
+        <w:spacing w:line="20" w:lineRule="atLeast"/>
         <w:jc w:val="center"/>
       </w:pPr>
       <w:r>
@@ -614,7 +813,7 @@
           <w:noProof/>
         </w:rPr>
         <w:drawing>
-          <wp:inline distT="0" distB="0" distL="0" distR="0">
+          <wp:inline distT="0" distB="0" distL="0" distR="0" wp14:anchorId="5B2A58AB" wp14:editId="029876FC">
             <wp:extent cx="5943600" cy="2943225"/>
             <wp:effectExtent l="0" t="0" r="0" b="9525"/>
             <wp:docPr id="5" name="Picture 5"/>
@@ -629,7 +828,7 @@
                     <pic:cNvPicPr/>
                   </pic:nvPicPr>
                   <pic:blipFill>
-                    <a:blip r:embed="rId9">
+                    <a:blip r:embed="rId10">
                       <a:extLst>
                         <a:ext uri="{28A0092B-C50C-407E-A947-70E740481C1C}">
                           <a14:useLocalDpi xmlns:a14="http://schemas.microsoft.com/office/drawing/2010/main" val="0"/>
@@ -658,32 +857,131 @@
     </w:p>
     <w:p>
       <w:pPr>
-        <w:ind w:left="720"/>
+        <w:snapToGrid w:val="0"/>
+        <w:spacing w:line="20" w:lineRule="atLeast"/>
         <w:jc w:val="center"/>
       </w:pPr>
-      <w:r>
-        <w:t>Fig. 2: Game Flow Diagram</w:t>
-      </w:r>
-    </w:p>
-    <w:p>
-      <w:pPr>
-        <w:pStyle w:val="Heading3"/>
-        <w:contextualSpacing w:val="0"/>
-      </w:pPr>
+    </w:p>
+    <w:p>
+      <w:pPr>
+        <w:snapToGrid w:val="0"/>
+        <w:spacing w:line="20" w:lineRule="atLeast"/>
+        <w:jc w:val="center"/>
+      </w:pPr>
+      <w:r>
+        <w:t>Figure</w:t>
+      </w:r>
+      <w:r>
+        <w:t>: Game Flow Diagram</w:t>
+      </w:r>
       <w:bookmarkStart w:id="8" w:name="_erm3dlch7o8c" w:colFirst="0" w:colLast="0"/>
       <w:bookmarkEnd w:id="8"/>
+    </w:p>
+    <w:p>
+      <w:pPr>
+        <w:pStyle w:val="ListParagraph"/>
+        <w:snapToGrid w:val="0"/>
+        <w:spacing w:line="20" w:lineRule="atLeast"/>
+        <w:ind w:left="360"/>
+      </w:pPr>
+    </w:p>
+    <w:p>
+      <w:pPr>
+        <w:pStyle w:val="ListParagraph"/>
+        <w:numPr>
+          <w:ilvl w:val="0"/>
+          <w:numId w:val="6"/>
+        </w:numPr>
+        <w:snapToGrid w:val="0"/>
+        <w:spacing w:line="20" w:lineRule="atLeast"/>
+        <w:ind w:left="0"/>
+      </w:pPr>
+      <w:r>
+        <w:t>Changes to original design:</w:t>
+      </w:r>
+    </w:p>
+    <w:p>
+      <w:pPr>
+        <w:pStyle w:val="ListParagraph"/>
+        <w:numPr>
+          <w:ilvl w:val="1"/>
+          <w:numId w:val="6"/>
+        </w:numPr>
+        <w:snapToGrid w:val="0"/>
+        <w:spacing w:line="20" w:lineRule="atLeast"/>
+      </w:pPr>
+      <w:r>
+        <w:t>A</w:t>
+      </w:r>
+      <w:r>
+        <w:t>dded an audio progress bar as a beat</w:t>
+      </w:r>
+      <w:r>
+        <w:t xml:space="preserve"> indicator </w:t>
+      </w:r>
+      <w:r>
+        <w:t>for the user</w:t>
+      </w:r>
+    </w:p>
+    <w:p>
+      <w:pPr>
+        <w:pStyle w:val="ListParagraph"/>
+        <w:numPr>
+          <w:ilvl w:val="1"/>
+          <w:numId w:val="6"/>
+        </w:numPr>
+        <w:snapToGrid w:val="0"/>
+        <w:spacing w:line="20" w:lineRule="atLeast"/>
+      </w:pPr>
+      <w:r>
+        <w:t>Did not include graphic settings</w:t>
+      </w:r>
+    </w:p>
+    <w:p>
+      <w:pPr>
+        <w:pStyle w:val="ListParagraph"/>
+        <w:numPr>
+          <w:ilvl w:val="1"/>
+          <w:numId w:val="6"/>
+        </w:numPr>
+        <w:snapToGrid w:val="0"/>
+        <w:spacing w:line="20" w:lineRule="atLeast"/>
+      </w:pPr>
+      <w:r>
+        <w:t>In regards to tap accuracy, we gave a pretty wide window to tap, disregarding how close it was to the actual beat</w:t>
+      </w:r>
+      <w:r>
+        <w:t>. There was no easy way to guarantee proper timing, especially when utilizing timers which we could not use to time each beat.</w:t>
+      </w:r>
+    </w:p>
+    <w:p>
+      <w:pPr>
+        <w:pStyle w:val="ListParagraph"/>
+        <w:snapToGrid w:val="0"/>
+        <w:spacing w:line="20" w:lineRule="atLeast"/>
+        <w:ind w:left="1080"/>
+      </w:pPr>
+    </w:p>
+    <w:p>
+      <w:pPr>
+        <w:pStyle w:val="Heading3"/>
+        <w:snapToGrid w:val="0"/>
+        <w:spacing w:before="0" w:after="0" w:line="20" w:lineRule="atLeast"/>
+        <w:contextualSpacing w:val="0"/>
+      </w:pPr>
       <w:r>
         <w:t xml:space="preserve">Tech: </w:t>
       </w:r>
     </w:p>
     <w:p>
       <w:pPr>
+        <w:pStyle w:val="ListParagraph"/>
         <w:numPr>
           <w:ilvl w:val="0"/>
-          <w:numId w:val="1"/>
-        </w:numPr>
-        <w:ind w:hanging="360"/>
-        <w:contextualSpacing/>
+          <w:numId w:val="9"/>
+        </w:numPr>
+        <w:snapToGrid w:val="0"/>
+        <w:spacing w:line="20" w:lineRule="atLeast"/>
       </w:pPr>
       <w:r>
         <w:t>Platform</w:t>
@@ -691,25 +989,27 @@
     </w:p>
     <w:p>
       <w:pPr>
+        <w:pStyle w:val="ListParagraph"/>
         <w:numPr>
           <w:ilvl w:val="1"/>
-          <w:numId w:val="1"/>
-        </w:numPr>
-        <w:ind w:hanging="360"/>
-        <w:contextualSpacing/>
-      </w:pPr>
-      <w:r>
-        <w:t>iPhone 6s Plus</w:t>
-      </w:r>
-    </w:p>
-    <w:p>
-      <w:pPr>
+          <w:numId w:val="9"/>
+        </w:numPr>
+        <w:snapToGrid w:val="0"/>
+        <w:spacing w:line="20" w:lineRule="atLeast"/>
+      </w:pPr>
+      <w:r>
+        <w:t>iPhone</w:t>
+      </w:r>
+    </w:p>
+    <w:p>
+      <w:pPr>
+        <w:pStyle w:val="ListParagraph"/>
         <w:numPr>
           <w:ilvl w:val="2"/>
-          <w:numId w:val="1"/>
-        </w:numPr>
-        <w:ind w:hanging="360"/>
-        <w:contextualSpacing/>
+          <w:numId w:val="9"/>
+        </w:numPr>
+        <w:snapToGrid w:val="0"/>
+        <w:spacing w:line="20" w:lineRule="atLeast"/>
       </w:pPr>
       <w:r>
         <w:t>Resolution: 1920-by-1080</w:t>
@@ -717,12 +1017,13 @@
     </w:p>
     <w:p>
       <w:pPr>
+        <w:pStyle w:val="ListParagraph"/>
         <w:numPr>
           <w:ilvl w:val="2"/>
-          <w:numId w:val="1"/>
-        </w:numPr>
-        <w:ind w:hanging="360"/>
-        <w:contextualSpacing/>
+          <w:numId w:val="9"/>
+        </w:numPr>
+        <w:snapToGrid w:val="0"/>
+        <w:spacing w:line="20" w:lineRule="atLeast"/>
       </w:pPr>
       <w:r>
         <w:t>Display Size: 5.5 inch (diagonal)</w:t>
@@ -730,195 +1031,156 @@
     </w:p>
     <w:p>
       <w:pPr>
+        <w:pStyle w:val="ListParagraph"/>
         <w:numPr>
           <w:ilvl w:val="2"/>
-          <w:numId w:val="1"/>
-        </w:numPr>
-        <w:ind w:hanging="360"/>
-        <w:contextualSpacing/>
-      </w:pPr>
-      <w:r>
-        <w:t>Audio Playback: AAC(8 to 320 Kbps), MP3(8 to 320 Kbps), WAV</w:t>
-      </w:r>
-    </w:p>
-    <w:p>
-      <w:pPr>
+          <w:numId w:val="9"/>
+        </w:numPr>
+        <w:snapToGrid w:val="0"/>
+        <w:spacing w:line="20" w:lineRule="atLeast"/>
+      </w:pPr>
+      <w:r>
+        <w:t xml:space="preserve">Audio Playback: </w:t>
+      </w:r>
+      <w:r>
+        <w:t>MP3(8 to 320 Kbps)</w:t>
+      </w:r>
+    </w:p>
+    <w:p>
+      <w:pPr>
+        <w:pStyle w:val="ListParagraph"/>
         <w:numPr>
           <w:ilvl w:val="1"/>
-          <w:numId w:val="1"/>
-        </w:numPr>
-        <w:ind w:hanging="360"/>
-        <w:contextualSpacing/>
-      </w:pPr>
-      <w:r>
-        <w:t>iPhone 7 Plus</w:t>
-      </w:r>
-    </w:p>
-    <w:p>
-      <w:pPr>
+          <w:numId w:val="9"/>
+        </w:numPr>
+        <w:snapToGrid w:val="0"/>
+        <w:spacing w:line="20" w:lineRule="atLeast"/>
+      </w:pPr>
+      <w:r>
+        <w:t>Kindle Fire</w:t>
+      </w:r>
+    </w:p>
+    <w:p>
+      <w:pPr>
+        <w:pStyle w:val="ListParagraph"/>
         <w:numPr>
           <w:ilvl w:val="2"/>
-          <w:numId w:val="1"/>
-        </w:numPr>
-        <w:ind w:hanging="360"/>
-        <w:contextualSpacing/>
-      </w:pPr>
-      <w:r>
-        <w:t>Resolution: 1920-by-1080</w:t>
-      </w:r>
-    </w:p>
-    <w:p>
-      <w:pPr>
+          <w:numId w:val="9"/>
+        </w:numPr>
+        <w:snapToGrid w:val="0"/>
+        <w:spacing w:line="20" w:lineRule="atLeast"/>
+      </w:pPr>
+      <w:r>
+        <w:t>Resolution: 1024-by-600</w:t>
+      </w:r>
+    </w:p>
+    <w:p>
+      <w:pPr>
+        <w:pStyle w:val="ListParagraph"/>
         <w:numPr>
           <w:ilvl w:val="2"/>
-          <w:numId w:val="1"/>
-        </w:numPr>
-        <w:ind w:hanging="360"/>
-        <w:contextualSpacing/>
-      </w:pPr>
-      <w:r>
-        <w:t>Display Size: 5.5 inch (diagonal)</w:t>
-      </w:r>
-    </w:p>
-    <w:p>
-      <w:pPr>
+          <w:numId w:val="9"/>
+        </w:numPr>
+        <w:snapToGrid w:val="0"/>
+        <w:spacing w:line="20" w:lineRule="atLeast"/>
+      </w:pPr>
+      <w:r>
+        <w:t>Display Size: 7-inch (diagonal)</w:t>
+      </w:r>
+    </w:p>
+    <w:p>
+      <w:pPr>
+        <w:pStyle w:val="ListParagraph"/>
         <w:numPr>
           <w:ilvl w:val="2"/>
-          <w:numId w:val="1"/>
-        </w:numPr>
-        <w:ind w:hanging="360"/>
-        <w:contextualSpacing/>
-      </w:pPr>
-      <w:r>
-        <w:t>Audio Playback: AAC(8 to 320 Kbps), MP3(8 to 320 Kbps), WAV</w:t>
-      </w:r>
-    </w:p>
-    <w:p>
-      <w:pPr>
+          <w:numId w:val="9"/>
+        </w:numPr>
+        <w:snapToGrid w:val="0"/>
+        <w:spacing w:line="20" w:lineRule="atLeast"/>
+      </w:pPr>
+      <w:r>
+        <w:t>Audio Playback: MP3</w:t>
+      </w:r>
+    </w:p>
+    <w:p>
+      <w:pPr>
+        <w:pStyle w:val="ListParagraph"/>
+        <w:numPr>
+          <w:ilvl w:val="0"/>
+          <w:numId w:val="9"/>
+        </w:numPr>
+        <w:snapToGrid w:val="0"/>
+        <w:spacing w:line="20" w:lineRule="atLeast"/>
+      </w:pPr>
+      <w:r>
+        <w:t>Graphics</w:t>
+      </w:r>
+    </w:p>
+    <w:p>
+      <w:pPr>
+        <w:pStyle w:val="ListParagraph"/>
         <w:numPr>
           <w:ilvl w:val="1"/>
-          <w:numId w:val="1"/>
-        </w:numPr>
-        <w:ind w:hanging="360"/>
-        <w:contextualSpacing/>
-      </w:pPr>
-      <w:r>
-        <w:t>Kindle Fire</w:t>
-      </w:r>
-    </w:p>
-    <w:p>
-      <w:pPr>
-        <w:numPr>
-          <w:ilvl w:val="2"/>
-          <w:numId w:val="1"/>
-        </w:numPr>
-        <w:ind w:hanging="360"/>
-        <w:contextualSpacing/>
-      </w:pPr>
-      <w:r>
-        <w:t>Resolution: 1024-by-600</w:t>
-      </w:r>
-    </w:p>
-    <w:p>
-      <w:pPr>
-        <w:numPr>
-          <w:ilvl w:val="2"/>
-          <w:numId w:val="1"/>
-        </w:numPr>
-        <w:ind w:hanging="360"/>
-        <w:contextualSpacing/>
-      </w:pPr>
-      <w:r>
-        <w:t>Display Size: 7-inch (diagonal)</w:t>
-      </w:r>
-    </w:p>
-    <w:p>
-      <w:pPr>
-        <w:numPr>
-          <w:ilvl w:val="2"/>
-          <w:numId w:val="1"/>
-        </w:numPr>
-        <w:ind w:hanging="360"/>
-        <w:contextualSpacing/>
-      </w:pPr>
-      <w:r>
-        <w:t>Audio Playback: PCM/WAVE, MP3, AAC</w:t>
-      </w:r>
-    </w:p>
-    <w:p>
-      <w:pPr>
+          <w:numId w:val="9"/>
+        </w:numPr>
+        <w:snapToGrid w:val="0"/>
+        <w:spacing w:line="20" w:lineRule="atLeast"/>
+      </w:pPr>
+      <w:r>
+        <w:t>Resolution: depends on device</w:t>
+      </w:r>
+    </w:p>
+    <w:p>
+      <w:pPr>
+        <w:pStyle w:val="ListParagraph"/>
+        <w:numPr>
+          <w:ilvl w:val="1"/>
+          <w:numId w:val="9"/>
+        </w:numPr>
+        <w:snapToGrid w:val="0"/>
+        <w:spacing w:line="20" w:lineRule="atLeast"/>
+      </w:pPr>
+      <w:r>
+        <w:t>Plannin</w:t>
+      </w:r>
+      <w:r>
+        <w:t xml:space="preserve">g on utilizing </w:t>
+      </w:r>
+      <w:proofErr w:type="spellStart"/>
+      <w:r>
+        <w:t>Lua’s</w:t>
+      </w:r>
+      <w:proofErr w:type="spellEnd"/>
+      <w:r>
+        <w:t xml:space="preserve"> API</w:t>
+      </w:r>
+      <w:r>
+        <w:t xml:space="preserve"> for graphics</w:t>
+      </w:r>
+    </w:p>
+    <w:p>
+      <w:pPr>
+        <w:pStyle w:val="ListParagraph"/>
         <w:numPr>
           <w:ilvl w:val="0"/>
-          <w:numId w:val="1"/>
-        </w:numPr>
-        <w:ind w:hanging="360"/>
-        <w:contextualSpacing/>
-      </w:pPr>
-      <w:r>
-        <w:t>Graphics</w:t>
-      </w:r>
-    </w:p>
-    <w:p>
-      <w:pPr>
+          <w:numId w:val="9"/>
+        </w:numPr>
+        <w:snapToGrid w:val="0"/>
+        <w:spacing w:line="20" w:lineRule="atLeast"/>
+      </w:pPr>
+      <w:r>
+        <w:t>Camera</w:t>
+      </w:r>
+    </w:p>
+    <w:p>
+      <w:pPr>
+        <w:pStyle w:val="ListParagraph"/>
         <w:numPr>
           <w:ilvl w:val="1"/>
-          <w:numId w:val="1"/>
-        </w:numPr>
-        <w:ind w:hanging="360"/>
-        <w:contextualSpacing/>
-      </w:pPr>
-      <w:r>
-        <w:t>Resolution: depends on device</w:t>
-      </w:r>
-    </w:p>
-    <w:p>
-      <w:pPr>
-        <w:numPr>
-          <w:ilvl w:val="1"/>
-          <w:numId w:val="1"/>
-        </w:numPr>
-        <w:ind w:hanging="360"/>
-        <w:contextualSpacing/>
-      </w:pPr>
-      <w:r>
-        <w:t>Plannin</w:t>
-      </w:r>
-      <w:r>
-        <w:t xml:space="preserve">g on utilizing </w:t>
-      </w:r>
-      <w:proofErr w:type="spellStart"/>
-      <w:r>
-        <w:t>Lua’s</w:t>
-      </w:r>
-      <w:proofErr w:type="spellEnd"/>
-      <w:r>
-        <w:t xml:space="preserve"> API</w:t>
-      </w:r>
-      <w:r>
-        <w:t xml:space="preserve"> for graphics</w:t>
-      </w:r>
-    </w:p>
-    <w:p>
-      <w:pPr>
-        <w:numPr>
-          <w:ilvl w:val="0"/>
-          <w:numId w:val="1"/>
-        </w:numPr>
-        <w:ind w:hanging="360"/>
-        <w:contextualSpacing/>
-      </w:pPr>
-      <w:r>
-        <w:t>Camera</w:t>
-      </w:r>
-    </w:p>
-    <w:p>
-      <w:pPr>
-        <w:numPr>
-          <w:ilvl w:val="1"/>
-          <w:numId w:val="1"/>
-        </w:numPr>
-        <w:ind w:hanging="360"/>
-        <w:contextualSpacing/>
+          <w:numId w:val="9"/>
+        </w:numPr>
+        <w:snapToGrid w:val="0"/>
+        <w:spacing w:line="20" w:lineRule="atLeast"/>
       </w:pPr>
       <w:r>
         <w:lastRenderedPageBreak/>
@@ -927,29 +1189,30 @@
     </w:p>
     <w:p>
       <w:pPr>
+        <w:pStyle w:val="ListParagraph"/>
         <w:numPr>
           <w:ilvl w:val="0"/>
-          <w:numId w:val="1"/>
-        </w:numPr>
-        <w:ind w:hanging="360"/>
-        <w:contextualSpacing/>
+          <w:numId w:val="9"/>
+        </w:numPr>
+        <w:snapToGrid w:val="0"/>
+        <w:spacing w:line="20" w:lineRule="atLeast"/>
       </w:pPr>
       <w:r>
         <w:t>Control</w:t>
       </w:r>
       <w:r>
-        <w:tab/>
         <w:t xml:space="preserve"> Interface</w:t>
       </w:r>
     </w:p>
     <w:p>
       <w:pPr>
+        <w:pStyle w:val="ListParagraph"/>
         <w:numPr>
           <w:ilvl w:val="1"/>
-          <w:numId w:val="1"/>
-        </w:numPr>
-        <w:ind w:hanging="360"/>
-        <w:contextualSpacing/>
+          <w:numId w:val="9"/>
+        </w:numPr>
+        <w:snapToGrid w:val="0"/>
+        <w:spacing w:line="20" w:lineRule="atLeast"/>
       </w:pPr>
       <w:r>
         <w:t>Touchscreen</w:t>
@@ -957,12 +1220,13 @@
     </w:p>
     <w:p>
       <w:pPr>
+        <w:pStyle w:val="ListParagraph"/>
         <w:numPr>
           <w:ilvl w:val="0"/>
-          <w:numId w:val="1"/>
-        </w:numPr>
-        <w:ind w:hanging="360"/>
-        <w:contextualSpacing/>
+          <w:numId w:val="9"/>
+        </w:numPr>
+        <w:snapToGrid w:val="0"/>
+        <w:spacing w:line="20" w:lineRule="atLeast"/>
       </w:pPr>
       <w:r>
         <w:t>Game Assets</w:t>
@@ -970,279 +1234,770 @@
     </w:p>
     <w:p>
       <w:pPr>
+        <w:pStyle w:val="ListParagraph"/>
         <w:numPr>
           <w:ilvl w:val="1"/>
-          <w:numId w:val="1"/>
-        </w:numPr>
-        <w:ind w:hanging="360"/>
-        <w:contextualSpacing/>
-      </w:pPr>
-      <w:r>
-        <w:t>Songs of our choosing</w:t>
-      </w:r>
-    </w:p>
-    <w:p>
-      <w:pPr>
+          <w:numId w:val="9"/>
+        </w:numPr>
+        <w:snapToGrid w:val="0"/>
+        <w:spacing w:line="20" w:lineRule="atLeast"/>
+      </w:pPr>
+      <w:r>
+        <w:t>Songs:</w:t>
+      </w:r>
+    </w:p>
+    <w:p>
+      <w:pPr>
+        <w:pStyle w:val="ListParagraph"/>
+        <w:numPr>
+          <w:ilvl w:val="2"/>
+          <w:numId w:val="9"/>
+        </w:numPr>
+        <w:snapToGrid w:val="0"/>
+        <w:spacing w:line="20" w:lineRule="atLeast"/>
+      </w:pPr>
+      <w:proofErr w:type="spellStart"/>
+      <w:r>
+        <w:t>Ame</w:t>
+      </w:r>
+      <w:proofErr w:type="spellEnd"/>
+      <w:r>
+        <w:t xml:space="preserve"> </w:t>
+      </w:r>
+      <w:proofErr w:type="spellStart"/>
+      <w:r>
+        <w:t>Michi</w:t>
+      </w:r>
+      <w:proofErr w:type="spellEnd"/>
+      <w:r>
+        <w:t xml:space="preserve"> by </w:t>
+      </w:r>
+      <w:proofErr w:type="spellStart"/>
+      <w:r>
+        <w:t>Otokaze</w:t>
+      </w:r>
+      <w:proofErr w:type="spellEnd"/>
+    </w:p>
+    <w:p>
+      <w:pPr>
+        <w:pStyle w:val="ListParagraph"/>
+        <w:numPr>
+          <w:ilvl w:val="2"/>
+          <w:numId w:val="9"/>
+        </w:numPr>
+        <w:snapToGrid w:val="0"/>
+        <w:spacing w:line="20" w:lineRule="atLeast"/>
+      </w:pPr>
+      <w:r>
+        <w:t xml:space="preserve">Lean On by Major </w:t>
+      </w:r>
+      <w:proofErr w:type="spellStart"/>
+      <w:r>
+        <w:t>Lazer</w:t>
+      </w:r>
+      <w:proofErr w:type="spellEnd"/>
+      <w:r>
+        <w:t xml:space="preserve"> &amp; DJ Snake</w:t>
+      </w:r>
+    </w:p>
+    <w:p>
+      <w:pPr>
+        <w:pStyle w:val="ListParagraph"/>
+        <w:numPr>
+          <w:ilvl w:val="0"/>
+          <w:numId w:val="9"/>
+        </w:numPr>
+        <w:snapToGrid w:val="0"/>
+        <w:spacing w:line="20" w:lineRule="atLeast"/>
+      </w:pPr>
+      <w:r>
+        <w:t>Development Resources</w:t>
+      </w:r>
+    </w:p>
+    <w:p>
+      <w:pPr>
+        <w:pStyle w:val="ListParagraph"/>
         <w:numPr>
           <w:ilvl w:val="1"/>
-          <w:numId w:val="1"/>
-        </w:numPr>
-        <w:ind w:hanging="360"/>
-        <w:contextualSpacing/>
-      </w:pPr>
-      <w:r>
-        <w:t>Backgrounds for level selection and main menu</w:t>
-      </w:r>
-    </w:p>
-    <w:p>
-      <w:pPr>
+          <w:numId w:val="9"/>
+        </w:numPr>
+        <w:snapToGrid w:val="0"/>
+        <w:spacing w:line="20" w:lineRule="atLeast"/>
+      </w:pPr>
+      <w:r>
+        <w:t>Corona SDK</w:t>
+      </w:r>
+    </w:p>
+    <w:p>
+      <w:pPr>
+        <w:pStyle w:val="ListParagraph"/>
+        <w:numPr>
+          <w:ilvl w:val="1"/>
+          <w:numId w:val="9"/>
+        </w:numPr>
+        <w:snapToGrid w:val="0"/>
+        <w:spacing w:line="20" w:lineRule="atLeast"/>
+      </w:pPr>
+      <w:proofErr w:type="spellStart"/>
+      <w:r>
+        <w:t>Osu</w:t>
+      </w:r>
+      <w:proofErr w:type="spellEnd"/>
+      <w:r>
+        <w:t xml:space="preserve"> files</w:t>
+      </w:r>
+    </w:p>
+    <w:p>
+      <w:pPr>
+        <w:pStyle w:val="ListParagraph"/>
+        <w:numPr>
+          <w:ilvl w:val="2"/>
+          <w:numId w:val="9"/>
+        </w:numPr>
+        <w:snapToGrid w:val="0"/>
+        <w:spacing w:line="20" w:lineRule="atLeast"/>
+      </w:pPr>
+      <w:r>
+        <w:t>Had to read the files to get the specific beat times used in their maps</w:t>
+      </w:r>
+    </w:p>
+    <w:p>
+      <w:pPr>
+        <w:pStyle w:val="ListParagraph"/>
         <w:numPr>
           <w:ilvl w:val="0"/>
-          <w:numId w:val="1"/>
-        </w:numPr>
-        <w:ind w:hanging="360"/>
-        <w:contextualSpacing/>
-      </w:pPr>
-      <w:r>
-        <w:t>Development Resources</w:t>
-      </w:r>
-    </w:p>
-    <w:p>
-      <w:pPr>
+          <w:numId w:val="9"/>
+        </w:numPr>
+        <w:snapToGrid w:val="0"/>
+        <w:spacing w:line="20" w:lineRule="atLeast"/>
+      </w:pPr>
+      <w:r>
+        <w:t>Work Division</w:t>
+      </w:r>
+    </w:p>
+    <w:p>
+      <w:pPr>
+        <w:pStyle w:val="ListParagraph"/>
         <w:numPr>
           <w:ilvl w:val="1"/>
-          <w:numId w:val="1"/>
-        </w:numPr>
-        <w:ind w:hanging="360"/>
-        <w:contextualSpacing/>
-      </w:pPr>
-      <w:r>
-        <w:t>Corona SDK</w:t>
-      </w:r>
-    </w:p>
-    <w:p>
-      <w:pPr>
+          <w:numId w:val="9"/>
+        </w:numPr>
+        <w:snapToGrid w:val="0"/>
+        <w:spacing w:line="20" w:lineRule="atLeast"/>
+      </w:pPr>
+      <w:r>
+        <w:t>Branden Guevara</w:t>
+      </w:r>
+    </w:p>
+    <w:p>
+      <w:pPr>
+        <w:pStyle w:val="ListParagraph"/>
+        <w:numPr>
+          <w:ilvl w:val="2"/>
+          <w:numId w:val="9"/>
+        </w:numPr>
+        <w:snapToGrid w:val="0"/>
+        <w:spacing w:line="20" w:lineRule="atLeast"/>
+      </w:pPr>
+      <w:r>
+        <w:t>Implementation of game mechanics</w:t>
+      </w:r>
+    </w:p>
+    <w:p>
+      <w:pPr>
+        <w:pStyle w:val="ListParagraph"/>
+        <w:numPr>
+          <w:ilvl w:val="2"/>
+          <w:numId w:val="9"/>
+        </w:numPr>
+        <w:snapToGrid w:val="0"/>
+        <w:spacing w:line="20" w:lineRule="atLeast"/>
+      </w:pPr>
+      <w:r>
+        <w:t xml:space="preserve">Developed the indicator bar </w:t>
+      </w:r>
+    </w:p>
+    <w:p>
+      <w:pPr>
+        <w:pStyle w:val="ListParagraph"/>
+        <w:numPr>
+          <w:ilvl w:val="2"/>
+          <w:numId w:val="9"/>
+        </w:numPr>
+        <w:snapToGrid w:val="0"/>
+        <w:spacing w:line="20" w:lineRule="atLeast"/>
+      </w:pPr>
+      <w:r>
+        <w:t>Implemented handling of songs and beats</w:t>
+      </w:r>
+    </w:p>
+    <w:p>
+      <w:pPr>
+        <w:pStyle w:val="ListParagraph"/>
+        <w:numPr>
+          <w:ilvl w:val="2"/>
+          <w:numId w:val="9"/>
+        </w:numPr>
+        <w:snapToGrid w:val="0"/>
+        <w:spacing w:line="20" w:lineRule="atLeast"/>
+      </w:pPr>
+      <w:r>
+        <w:t>Developed screen/game flow</w:t>
+      </w:r>
+    </w:p>
+    <w:p>
+      <w:pPr>
+        <w:pStyle w:val="ListParagraph"/>
+        <w:numPr>
+          <w:ilvl w:val="1"/>
+          <w:numId w:val="9"/>
+        </w:numPr>
+        <w:snapToGrid w:val="0"/>
+        <w:spacing w:line="20" w:lineRule="atLeast"/>
+      </w:pPr>
+      <w:r>
+        <w:t xml:space="preserve">Garrett </w:t>
+      </w:r>
+      <w:proofErr w:type="spellStart"/>
+      <w:r>
+        <w:t>Eledui</w:t>
+      </w:r>
+      <w:proofErr w:type="spellEnd"/>
+    </w:p>
+    <w:p>
+      <w:pPr>
+        <w:pStyle w:val="ListParagraph"/>
+        <w:numPr>
+          <w:ilvl w:val="2"/>
+          <w:numId w:val="9"/>
+        </w:numPr>
+        <w:snapToGrid w:val="0"/>
+        <w:spacing w:line="20" w:lineRule="atLeast"/>
+      </w:pPr>
+      <w:r>
+        <w:t>Developed graphics during gameplay</w:t>
+      </w:r>
+    </w:p>
+    <w:p>
+      <w:pPr>
+        <w:pStyle w:val="ListParagraph"/>
+        <w:numPr>
+          <w:ilvl w:val="2"/>
+          <w:numId w:val="9"/>
+        </w:numPr>
+        <w:snapToGrid w:val="0"/>
+        <w:spacing w:line="20" w:lineRule="atLeast"/>
+      </w:pPr>
+      <w:r>
+        <w:t>Worked with particle effects</w:t>
+      </w:r>
+    </w:p>
+    <w:p>
+      <w:pPr>
+        <w:pStyle w:val="ListParagraph"/>
+        <w:numPr>
+          <w:ilvl w:val="2"/>
+          <w:numId w:val="9"/>
+        </w:numPr>
+        <w:snapToGrid w:val="0"/>
+        <w:spacing w:line="20" w:lineRule="atLeast"/>
+      </w:pPr>
+      <w:r>
+        <w:t>Worked with object transition effects</w:t>
+      </w:r>
+    </w:p>
+    <w:p>
+      <w:pPr>
+        <w:pStyle w:val="ListParagraph"/>
+        <w:numPr>
+          <w:ilvl w:val="2"/>
+          <w:numId w:val="9"/>
+        </w:numPr>
+        <w:snapToGrid w:val="0"/>
+        <w:spacing w:line="20" w:lineRule="atLeast"/>
+      </w:pPr>
+      <w:r>
+        <w:t>Tested design</w:t>
+      </w:r>
+    </w:p>
+    <w:p>
+      <w:pPr>
+        <w:pStyle w:val="ListParagraph"/>
         <w:numPr>
           <w:ilvl w:val="0"/>
-          <w:numId w:val="1"/>
-        </w:numPr>
-        <w:ind w:hanging="360"/>
-        <w:contextualSpacing/>
-      </w:pPr>
-      <w:r>
-        <w:t>Work Division</w:t>
-      </w:r>
-    </w:p>
-    <w:p>
-      <w:pPr>
+          <w:numId w:val="9"/>
+        </w:numPr>
+        <w:snapToGrid w:val="0"/>
+        <w:spacing w:line="20" w:lineRule="atLeast"/>
+      </w:pPr>
+      <w:r>
+        <w:t>Implementation note:</w:t>
+      </w:r>
+    </w:p>
+    <w:p>
+      <w:pPr>
+        <w:pStyle w:val="ListParagraph"/>
         <w:numPr>
           <w:ilvl w:val="1"/>
-          <w:numId w:val="1"/>
-        </w:numPr>
-        <w:ind w:hanging="360"/>
-        <w:contextualSpacing/>
-      </w:pPr>
-      <w:r>
-        <w:t>Branden Guevara</w:t>
-      </w:r>
-    </w:p>
-    <w:p>
-      <w:pPr>
+          <w:numId w:val="9"/>
+        </w:numPr>
+        <w:snapToGrid w:val="0"/>
+        <w:spacing w:line="20" w:lineRule="atLeast"/>
+      </w:pPr>
+      <w:r>
+        <w:t>Corona Libraries:</w:t>
+      </w:r>
+    </w:p>
+    <w:p>
+      <w:pPr>
+        <w:pStyle w:val="ListParagraph"/>
         <w:numPr>
           <w:ilvl w:val="2"/>
-          <w:numId w:val="1"/>
-        </w:numPr>
-        <w:ind w:hanging="360"/>
-        <w:contextualSpacing/>
-      </w:pPr>
-      <w:r>
-        <w:t>Implementation of game mechanics</w:t>
-      </w:r>
-    </w:p>
-    <w:p>
-      <w:pPr>
+          <w:numId w:val="9"/>
+        </w:numPr>
+        <w:snapToGrid w:val="0"/>
+        <w:spacing w:line="20" w:lineRule="atLeast"/>
+      </w:pPr>
+      <w:r>
+        <w:t>Composer</w:t>
+      </w:r>
+    </w:p>
+    <w:p>
+      <w:pPr>
+        <w:pStyle w:val="ListParagraph"/>
+        <w:numPr>
+          <w:ilvl w:val="3"/>
+          <w:numId w:val="9"/>
+        </w:numPr>
+        <w:snapToGrid w:val="0"/>
+        <w:spacing w:line="20" w:lineRule="atLeast"/>
+      </w:pPr>
+      <w:r>
+        <w:t>Used to maneuver through each screen</w:t>
+      </w:r>
+    </w:p>
+    <w:p>
+      <w:pPr>
+        <w:pStyle w:val="ListParagraph"/>
+        <w:numPr>
+          <w:ilvl w:val="2"/>
+          <w:numId w:val="9"/>
+        </w:numPr>
+        <w:snapToGrid w:val="0"/>
+        <w:spacing w:line="20" w:lineRule="atLeast"/>
+      </w:pPr>
+      <w:r>
+        <w:t>Physics</w:t>
+      </w:r>
+    </w:p>
+    <w:p>
+      <w:pPr>
+        <w:pStyle w:val="ListParagraph"/>
+        <w:numPr>
+          <w:ilvl w:val="3"/>
+          <w:numId w:val="9"/>
+        </w:numPr>
+        <w:snapToGrid w:val="0"/>
+        <w:spacing w:line="20" w:lineRule="atLeast"/>
+      </w:pPr>
+      <w:r>
+        <w:t>Used to move the audio progress bar at a rate that follows closely to the song</w:t>
+      </w:r>
+    </w:p>
+    <w:p>
+      <w:pPr>
+        <w:pStyle w:val="ListParagraph"/>
+        <w:numPr>
+          <w:ilvl w:val="3"/>
+          <w:numId w:val="9"/>
+        </w:numPr>
+        <w:snapToGrid w:val="0"/>
+        <w:spacing w:line="20" w:lineRule="atLeast"/>
+      </w:pPr>
+      <w:r>
+        <w:t>Used in the graphics including particles and other objects created</w:t>
+      </w:r>
+    </w:p>
+    <w:p>
+      <w:pPr>
+        <w:pStyle w:val="ListParagraph"/>
+        <w:numPr>
+          <w:ilvl w:val="2"/>
+          <w:numId w:val="9"/>
+        </w:numPr>
+        <w:snapToGrid w:val="0"/>
+        <w:spacing w:line="20" w:lineRule="atLeast"/>
+      </w:pPr>
+      <w:r>
+        <w:t>Widget</w:t>
+      </w:r>
+    </w:p>
+    <w:p>
+      <w:pPr>
+        <w:pStyle w:val="ListParagraph"/>
+        <w:numPr>
+          <w:ilvl w:val="3"/>
+          <w:numId w:val="9"/>
+        </w:numPr>
+        <w:snapToGrid w:val="0"/>
+        <w:spacing w:line="20" w:lineRule="atLeast"/>
+      </w:pPr>
+      <w:r>
+        <w:t>Used for creating buttons</w:t>
+      </w:r>
+    </w:p>
+    <w:p>
+      <w:pPr>
+        <w:pStyle w:val="ListParagraph"/>
         <w:numPr>
           <w:ilvl w:val="1"/>
-          <w:numId w:val="1"/>
-        </w:numPr>
-        <w:contextualSpacing/>
-      </w:pPr>
-      <w:r>
-        <w:t xml:space="preserve">Developed the indicator bar </w:t>
-      </w:r>
-    </w:p>
-    <w:p>
-      <w:pPr>
+          <w:numId w:val="9"/>
+        </w:numPr>
+        <w:snapToGrid w:val="0"/>
+        <w:spacing w:line="20" w:lineRule="atLeast"/>
+      </w:pPr>
+      <w:proofErr w:type="spellStart"/>
+      <w:r>
+        <w:t>Beatmap</w:t>
+      </w:r>
+      <w:proofErr w:type="spellEnd"/>
+      <w:r>
+        <w:t xml:space="preserve"> data type</w:t>
+      </w:r>
+    </w:p>
+    <w:p>
+      <w:pPr>
+        <w:pStyle w:val="ListParagraph"/>
+        <w:numPr>
+          <w:ilvl w:val="2"/>
+          <w:numId w:val="9"/>
+        </w:numPr>
+        <w:snapToGrid w:val="0"/>
+        <w:spacing w:line="20" w:lineRule="atLeast"/>
+      </w:pPr>
+      <w:r>
+        <w:t>Structure</w:t>
+      </w:r>
+    </w:p>
+    <w:p>
+      <w:pPr>
+        <w:pStyle w:val="ListParagraph"/>
+        <w:numPr>
+          <w:ilvl w:val="3"/>
+          <w:numId w:val="9"/>
+        </w:numPr>
+        <w:snapToGrid w:val="0"/>
+        <w:spacing w:line="20" w:lineRule="atLeast"/>
+      </w:pPr>
+      <w:r>
+        <w:t>Holds beat table which indexes where a beat is located on the audio progress bar</w:t>
+      </w:r>
+    </w:p>
+    <w:p>
+      <w:pPr>
+        <w:pStyle w:val="ListParagraph"/>
+        <w:numPr>
+          <w:ilvl w:val="3"/>
+          <w:numId w:val="9"/>
+        </w:numPr>
+        <w:snapToGrid w:val="0"/>
+        <w:spacing w:line="20" w:lineRule="atLeast"/>
+      </w:pPr>
+      <w:r>
+        <w:t>Holds time table which indexes the time stamp in milliseconds of each beat. This is read in from a time table text file</w:t>
+      </w:r>
+    </w:p>
+    <w:p>
+      <w:pPr>
+        <w:pStyle w:val="ListParagraph"/>
+        <w:numPr>
+          <w:ilvl w:val="3"/>
+          <w:numId w:val="9"/>
+        </w:numPr>
+        <w:snapToGrid w:val="0"/>
+        <w:spacing w:line="20" w:lineRule="atLeast"/>
+      </w:pPr>
+      <w:r>
+        <w:t>Holds the value for the quarter beat length</w:t>
+      </w:r>
+    </w:p>
+    <w:p>
+      <w:pPr>
+        <w:pStyle w:val="ListParagraph"/>
+        <w:numPr>
+          <w:ilvl w:val="3"/>
+          <w:numId w:val="9"/>
+        </w:numPr>
+        <w:snapToGrid w:val="0"/>
+        <w:spacing w:line="20" w:lineRule="atLeast"/>
+      </w:pPr>
+      <w:r>
+        <w:t>Holds the beat divisor which is used to determine the number of ticks in a whole beat</w:t>
+      </w:r>
+    </w:p>
+    <w:p>
+      <w:pPr>
+        <w:pStyle w:val="ListParagraph"/>
+        <w:numPr>
+          <w:ilvl w:val="3"/>
+          <w:numId w:val="9"/>
+        </w:numPr>
+        <w:snapToGrid w:val="0"/>
+        <w:spacing w:line="20" w:lineRule="atLeast"/>
+      </w:pPr>
+      <w:r>
+        <w:t>Holds the bpm (beats per minute) of the song</w:t>
+      </w:r>
+    </w:p>
+    <w:p>
+      <w:pPr>
+        <w:pStyle w:val="ListParagraph"/>
+        <w:numPr>
+          <w:ilvl w:val="3"/>
+          <w:numId w:val="9"/>
+        </w:numPr>
+        <w:snapToGrid w:val="0"/>
+        <w:spacing w:line="20" w:lineRule="atLeast"/>
+      </w:pPr>
+      <w:r>
+        <w:t>Holds the song duration</w:t>
+      </w:r>
+    </w:p>
+    <w:p>
+      <w:pPr>
+        <w:pStyle w:val="ListParagraph"/>
+        <w:numPr>
+          <w:ilvl w:val="3"/>
+          <w:numId w:val="9"/>
+        </w:numPr>
+        <w:snapToGrid w:val="0"/>
+        <w:spacing w:line="20" w:lineRule="atLeast"/>
+      </w:pPr>
+      <w:r>
+        <w:t xml:space="preserve">Holds the pixels per second that will determine how fast the progress bar must be moving </w:t>
+      </w:r>
+    </w:p>
+    <w:p>
+      <w:pPr>
+        <w:pStyle w:val="ListParagraph"/>
+        <w:numPr>
+          <w:ilvl w:val="3"/>
+          <w:numId w:val="9"/>
+        </w:numPr>
+        <w:snapToGrid w:val="0"/>
+        <w:spacing w:line="20" w:lineRule="atLeast"/>
+      </w:pPr>
+      <w:r>
+        <w:t>Holds the offset of the song to even out the progress bar</w:t>
+      </w:r>
+    </w:p>
+    <w:p>
+      <w:pPr>
+        <w:pStyle w:val="ListParagraph"/>
+        <w:numPr>
+          <w:ilvl w:val="3"/>
+          <w:numId w:val="9"/>
+        </w:numPr>
+        <w:snapToGrid w:val="0"/>
+        <w:spacing w:line="20" w:lineRule="atLeast"/>
+      </w:pPr>
+      <w:r>
+        <w:t>Holds the filename that holds the time table</w:t>
+      </w:r>
+    </w:p>
+    <w:p>
+      <w:pPr>
+        <w:pStyle w:val="ListParagraph"/>
+        <w:numPr>
+          <w:ilvl w:val="2"/>
+          <w:numId w:val="9"/>
+        </w:numPr>
+        <w:snapToGrid w:val="0"/>
+        <w:spacing w:line="20" w:lineRule="atLeast"/>
+      </w:pPr>
+      <w:r>
+        <w:t>Functions</w:t>
+      </w:r>
+    </w:p>
+    <w:p>
+      <w:pPr>
+        <w:pStyle w:val="ListParagraph"/>
+        <w:numPr>
+          <w:ilvl w:val="3"/>
+          <w:numId w:val="9"/>
+        </w:numPr>
+        <w:snapToGrid w:val="0"/>
+        <w:spacing w:line="20" w:lineRule="atLeast"/>
+      </w:pPr>
+      <w:proofErr w:type="spellStart"/>
+      <w:r>
+        <w:lastRenderedPageBreak/>
+        <w:t>setTimeTable</w:t>
+      </w:r>
+      <w:proofErr w:type="spellEnd"/>
+      <w:r>
+        <w:t xml:space="preserve"> will read in the time stamps from a specified file and fill in the time table array</w:t>
+      </w:r>
+    </w:p>
+    <w:p>
+      <w:pPr>
+        <w:pStyle w:val="ListParagraph"/>
+        <w:numPr>
+          <w:ilvl w:val="3"/>
+          <w:numId w:val="9"/>
+        </w:numPr>
+        <w:snapToGrid w:val="0"/>
+        <w:spacing w:line="20" w:lineRule="atLeast"/>
+      </w:pPr>
+      <w:proofErr w:type="spellStart"/>
+      <w:r>
+        <w:t>setupIndicatorBar</w:t>
+      </w:r>
+      <w:proofErr w:type="spellEnd"/>
+      <w:r>
+        <w:t xml:space="preserve"> will develop the audio progress bar object to be used in </w:t>
+      </w:r>
+      <w:proofErr w:type="spellStart"/>
+      <w:r>
+        <w:t>gameView</w:t>
+      </w:r>
+      <w:proofErr w:type="spellEnd"/>
+    </w:p>
+    <w:p>
+      <w:pPr>
+        <w:pStyle w:val="ListParagraph"/>
+        <w:numPr>
+          <w:ilvl w:val="3"/>
+          <w:numId w:val="9"/>
+        </w:numPr>
+        <w:snapToGrid w:val="0"/>
+        <w:spacing w:line="20" w:lineRule="atLeast"/>
+      </w:pPr>
+      <w:proofErr w:type="spellStart"/>
+      <w:r>
+        <w:t>setSong</w:t>
+      </w:r>
+      <w:proofErr w:type="spellEnd"/>
+      <w:r>
+        <w:t xml:space="preserve"> will initialize all of the members in the </w:t>
+      </w:r>
+      <w:proofErr w:type="spellStart"/>
+      <w:r>
+        <w:t>beatmap</w:t>
+      </w:r>
+      <w:proofErr w:type="spellEnd"/>
+      <w:r>
+        <w:t xml:space="preserve"> object to the values specific to which song was chosen</w:t>
+      </w:r>
+    </w:p>
+    <w:p>
+      <w:pPr>
+        <w:pStyle w:val="ListParagraph"/>
         <w:numPr>
           <w:ilvl w:val="1"/>
-          <w:numId w:val="1"/>
-        </w:numPr>
-        <w:contextualSpacing/>
-      </w:pPr>
-      <w:r>
-        <w:t>Implemented handling of songs and beats</w:t>
-      </w:r>
-    </w:p>
-    <w:p>
-      <w:pPr>
-        <w:numPr>
-          <w:ilvl w:val="2"/>
-          <w:numId w:val="1"/>
-        </w:numPr>
-        <w:ind w:hanging="360"/>
-        <w:contextualSpacing/>
-      </w:pPr>
-      <w:r>
-        <w:t>Developed screen/game flow</w:t>
-      </w:r>
-    </w:p>
-    <w:p>
-      <w:pPr>
-        <w:numPr>
-          <w:ilvl w:val="1"/>
-          <w:numId w:val="1"/>
-        </w:numPr>
-        <w:ind w:hanging="360"/>
-        <w:contextualSpacing/>
-      </w:pPr>
-      <w:r>
-        <w:t xml:space="preserve">Garrett </w:t>
-      </w:r>
-      <w:proofErr w:type="spellStart"/>
-      <w:r>
-        <w:t>Eledui</w:t>
-      </w:r>
-      <w:proofErr w:type="spellEnd"/>
-    </w:p>
-    <w:p>
-      <w:pPr>
-        <w:numPr>
-          <w:ilvl w:val="2"/>
-          <w:numId w:val="1"/>
-        </w:numPr>
-        <w:ind w:hanging="360"/>
-        <w:contextualSpacing/>
-      </w:pPr>
-      <w:r>
-        <w:t>Developed graphics during gameplay</w:t>
-      </w:r>
-    </w:p>
-    <w:p>
-      <w:pPr>
-        <w:numPr>
-          <w:ilvl w:val="1"/>
-          <w:numId w:val="1"/>
-        </w:numPr>
-        <w:contextualSpacing/>
-      </w:pPr>
-      <w:r>
-        <w:t>Worked with particle effects</w:t>
-      </w:r>
-    </w:p>
-    <w:p>
-      <w:pPr>
-        <w:numPr>
-          <w:ilvl w:val="1"/>
-          <w:numId w:val="1"/>
-        </w:numPr>
-        <w:contextualSpacing/>
-      </w:pPr>
-      <w:r>
-        <w:t>Worked with object transition effects</w:t>
-      </w:r>
-    </w:p>
-    <w:p>
-      <w:pPr>
-        <w:numPr>
-          <w:ilvl w:val="2"/>
-          <w:numId w:val="1"/>
-        </w:numPr>
-        <w:ind w:hanging="360"/>
-        <w:contextualSpacing/>
-      </w:pPr>
-      <w:r>
-        <w:t>Tested design</w:t>
-      </w:r>
-    </w:p>
-    <w:p>
-      <w:pPr>
-        <w:numPr>
-          <w:ilvl w:val="0"/>
-          <w:numId w:val="1"/>
-        </w:numPr>
-        <w:ind w:hanging="360"/>
-        <w:contextualSpacing/>
-      </w:pPr>
-      <w:r>
-        <w:t>Implementation note:</w:t>
-      </w:r>
-    </w:p>
-    <w:p>
-      <w:pPr>
-        <w:numPr>
-          <w:ilvl w:val="1"/>
-          <w:numId w:val="1"/>
-        </w:numPr>
-        <w:ind w:hanging="360"/>
-        <w:contextualSpacing/>
-      </w:pPr>
-      <w:r>
-        <w:t>Corona Libraries:</w:t>
-      </w:r>
-    </w:p>
-    <w:p>
-      <w:pPr>
-        <w:numPr>
-          <w:ilvl w:val="1"/>
-          <w:numId w:val="1"/>
-        </w:numPr>
-        <w:contextualSpacing/>
-      </w:pPr>
-      <w:r>
-        <w:t>Composer</w:t>
-      </w:r>
-    </w:p>
-    <w:p>
-      <w:pPr>
-        <w:numPr>
-          <w:ilvl w:val="1"/>
-          <w:numId w:val="1"/>
-        </w:numPr>
-        <w:contextualSpacing/>
-      </w:pPr>
-      <w:r>
-        <w:t>Physics</w:t>
-      </w:r>
-    </w:p>
-    <w:p>
-      <w:pPr>
-        <w:numPr>
-          <w:ilvl w:val="1"/>
-          <w:numId w:val="1"/>
-        </w:numPr>
-        <w:contextualSpacing/>
-      </w:pPr>
-      <w:r>
-        <w:t>Widget</w:t>
-      </w:r>
-    </w:p>
-    <w:p>
-      <w:pPr>
-        <w:numPr>
-          <w:ilvl w:val="1"/>
-          <w:numId w:val="1"/>
-        </w:numPr>
-        <w:ind w:hanging="360"/>
-        <w:contextualSpacing/>
+          <w:numId w:val="9"/>
+        </w:numPr>
+        <w:snapToGrid w:val="0"/>
+        <w:spacing w:line="20" w:lineRule="atLeast"/>
+      </w:pPr>
+      <w:r>
+        <w:t>*Insert graphics datatype</w:t>
+      </w:r>
+    </w:p>
+    <w:p>
+      <w:pPr>
+        <w:snapToGrid w:val="0"/>
+        <w:spacing w:line="20" w:lineRule="atLeast"/>
+      </w:pPr>
+    </w:p>
+    <w:p>
+      <w:pPr>
+        <w:snapToGrid w:val="0"/>
+        <w:spacing w:line="20" w:lineRule="atLeast"/>
       </w:pPr>
       <w:bookmarkStart w:id="9" w:name="_GoBack"/>
       <w:bookmarkEnd w:id="9"/>
+    </w:p>
+    <w:p>
+      <w:pPr>
+        <w:snapToGrid w:val="0"/>
+        <w:spacing w:line="20" w:lineRule="atLeast"/>
+      </w:pPr>
+      <w:r>
+        <w:rPr>
+          <w:noProof/>
+        </w:rPr>
+        <w:drawing>
+          <wp:inline distT="0" distB="0" distL="0" distR="0">
+            <wp:extent cx="5943600" cy="5559425"/>
+            <wp:effectExtent l="0" t="0" r="0" b="3175"/>
+            <wp:docPr id="4" name="Picture 4"/>
+            <wp:cNvGraphicFramePr>
+              <a:graphicFrameLocks xmlns:a="http://schemas.openxmlformats.org/drawingml/2006/main" noChangeAspect="1"/>
+            </wp:cNvGraphicFramePr>
+            <a:graphic xmlns:a="http://schemas.openxmlformats.org/drawingml/2006/main">
+              <a:graphicData uri="http://schemas.openxmlformats.org/drawingml/2006/picture">
+                <pic:pic xmlns:pic="http://schemas.openxmlformats.org/drawingml/2006/picture">
+                  <pic:nvPicPr>
+                    <pic:cNvPr id="0" name="codeFlowchart.png"/>
+                    <pic:cNvPicPr/>
+                  </pic:nvPicPr>
+                  <pic:blipFill>
+                    <a:blip r:embed="rId11">
+                      <a:extLst>
+                        <a:ext uri="{28A0092B-C50C-407E-A947-70E740481C1C}">
+                          <a14:useLocalDpi xmlns:a14="http://schemas.microsoft.com/office/drawing/2010/main" val="0"/>
+                        </a:ext>
+                      </a:extLst>
+                    </a:blip>
+                    <a:stretch>
+                      <a:fillRect/>
+                    </a:stretch>
+                  </pic:blipFill>
+                  <pic:spPr>
+                    <a:xfrm>
+                      <a:off x="0" y="0"/>
+                      <a:ext cx="5943600" cy="5559425"/>
+                    </a:xfrm>
+                    <a:prstGeom prst="rect">
+                      <a:avLst/>
+                    </a:prstGeom>
+                  </pic:spPr>
+                </pic:pic>
+              </a:graphicData>
+            </a:graphic>
+          </wp:inline>
+        </w:drawing>
+      </w:r>
+    </w:p>
+    <w:p>
+      <w:pPr>
+        <w:snapToGrid w:val="0"/>
+        <w:spacing w:line="20" w:lineRule="atLeast"/>
+        <w:jc w:val="center"/>
+      </w:pPr>
+    </w:p>
+    <w:p>
+      <w:pPr>
+        <w:snapToGrid w:val="0"/>
+        <w:spacing w:line="20" w:lineRule="atLeast"/>
+        <w:jc w:val="center"/>
+      </w:pPr>
+      <w:proofErr w:type="gramStart"/>
+      <w:r>
+        <w:t>Fig.</w:t>
+      </w:r>
+      <w:proofErr w:type="gramEnd"/>
+      <w:r>
+        <w:t xml:space="preserve"> Code Flowchart</w:t>
+      </w:r>
     </w:p>
     <w:sectPr>
       <w:pgSz w:w="12240" w:h="15840"/>
       <w:pgMar w:top="1440" w:right="1440" w:bottom="1440" w:left="1440" w:header="720" w:footer="720" w:gutter="0"/>
       <w:pgNumType w:start="1"/>
       <w:cols w:space="720"/>
+      <w:docGrid w:linePitch="299"/>
     </w:sectPr>
   </w:body>
 </w:document>
@@ -1251,6 +2006,253 @@
 <file path=word/numbering.xml><?xml version="1.0" encoding="utf-8"?>
 <w:numbering xmlns:wpc="http://schemas.microsoft.com/office/word/2010/wordprocessingCanvas" xmlns:mc="http://schemas.openxmlformats.org/markup-compatibility/2006" xmlns:o="urn:schemas-microsoft-com:office:office" xmlns:r="http://schemas.openxmlformats.org/officeDocument/2006/relationships" xmlns:m="http://schemas.openxmlformats.org/officeDocument/2006/math" xmlns:v="urn:schemas-microsoft-com:vml" xmlns:wp14="http://schemas.microsoft.com/office/word/2010/wordprocessingDrawing" xmlns:wp="http://schemas.openxmlformats.org/drawingml/2006/wordprocessingDrawing" xmlns:w10="urn:schemas-microsoft-com:office:word" xmlns:w="http://schemas.openxmlformats.org/wordprocessingml/2006/main" xmlns:w14="http://schemas.microsoft.com/office/word/2010/wordml" xmlns:wpg="http://schemas.microsoft.com/office/word/2010/wordprocessingGroup" xmlns:wpi="http://schemas.microsoft.com/office/word/2010/wordprocessingInk" xmlns:wne="http://schemas.microsoft.com/office/word/2006/wordml" xmlns:wps="http://schemas.microsoft.com/office/word/2010/wordprocessingShape" mc:Ignorable="w14 wp14">
   <w:abstractNum w:abstractNumId="0">
+    <w:nsid w:val="104A1DDB"/>
+    <w:multiLevelType w:val="multilevel"/>
+    <w:tmpl w:val="3E28E6BE"/>
+    <w:lvl w:ilvl="0">
+      <w:start w:val="1"/>
+      <w:numFmt w:val="bullet"/>
+      <w:suff w:val="space"/>
+      <w:lvlText w:val="●"/>
+      <w:lvlJc w:val="left"/>
+      <w:pPr>
+        <w:ind w:left="0" w:firstLine="0"/>
+      </w:pPr>
+      <w:rPr>
+        <w:rFonts w:hint="eastAsia"/>
+        <w:u w:val="none"/>
+      </w:rPr>
+    </w:lvl>
+    <w:lvl w:ilvl="1">
+      <w:start w:val="1"/>
+      <w:numFmt w:val="bullet"/>
+      <w:lvlText w:val="○"/>
+      <w:lvlJc w:val="left"/>
+      <w:pPr>
+        <w:ind w:left="1080" w:firstLine="0"/>
+      </w:pPr>
+      <w:rPr>
+        <w:rFonts w:hint="eastAsia"/>
+        <w:u w:val="none"/>
+      </w:rPr>
+    </w:lvl>
+    <w:lvl w:ilvl="2">
+      <w:start w:val="1"/>
+      <w:numFmt w:val="bullet"/>
+      <w:lvlText w:val="■"/>
+      <w:lvlJc w:val="left"/>
+      <w:pPr>
+        <w:ind w:left="90" w:firstLine="1800"/>
+      </w:pPr>
+      <w:rPr>
+        <w:rFonts w:hint="eastAsia"/>
+        <w:u w:val="none"/>
+      </w:rPr>
+    </w:lvl>
+    <w:lvl w:ilvl="3">
+      <w:start w:val="1"/>
+      <w:numFmt w:val="bullet"/>
+      <w:lvlText w:val="●"/>
+      <w:lvlJc w:val="left"/>
+      <w:pPr>
+        <w:ind w:left="2880" w:firstLine="2520"/>
+      </w:pPr>
+      <w:rPr>
+        <w:rFonts w:hint="eastAsia"/>
+        <w:u w:val="none"/>
+      </w:rPr>
+    </w:lvl>
+    <w:lvl w:ilvl="4">
+      <w:start w:val="1"/>
+      <w:numFmt w:val="bullet"/>
+      <w:lvlText w:val="○"/>
+      <w:lvlJc w:val="left"/>
+      <w:pPr>
+        <w:ind w:left="3600" w:firstLine="3240"/>
+      </w:pPr>
+      <w:rPr>
+        <w:rFonts w:hint="eastAsia"/>
+        <w:u w:val="none"/>
+      </w:rPr>
+    </w:lvl>
+    <w:lvl w:ilvl="5">
+      <w:start w:val="1"/>
+      <w:numFmt w:val="bullet"/>
+      <w:lvlText w:val="■"/>
+      <w:lvlJc w:val="left"/>
+      <w:pPr>
+        <w:ind w:left="4320" w:firstLine="3960"/>
+      </w:pPr>
+      <w:rPr>
+        <w:rFonts w:hint="eastAsia"/>
+        <w:u w:val="none"/>
+      </w:rPr>
+    </w:lvl>
+    <w:lvl w:ilvl="6">
+      <w:start w:val="1"/>
+      <w:numFmt w:val="bullet"/>
+      <w:lvlText w:val="●"/>
+      <w:lvlJc w:val="left"/>
+      <w:pPr>
+        <w:ind w:left="5040" w:firstLine="4680"/>
+      </w:pPr>
+      <w:rPr>
+        <w:rFonts w:hint="eastAsia"/>
+        <w:u w:val="none"/>
+      </w:rPr>
+    </w:lvl>
+    <w:lvl w:ilvl="7">
+      <w:start w:val="1"/>
+      <w:numFmt w:val="bullet"/>
+      <w:lvlText w:val="○"/>
+      <w:lvlJc w:val="left"/>
+      <w:pPr>
+        <w:ind w:left="5760" w:firstLine="5400"/>
+      </w:pPr>
+      <w:rPr>
+        <w:rFonts w:hint="eastAsia"/>
+        <w:u w:val="none"/>
+      </w:rPr>
+    </w:lvl>
+    <w:lvl w:ilvl="8">
+      <w:start w:val="1"/>
+      <w:numFmt w:val="bullet"/>
+      <w:lvlText w:val="■"/>
+      <w:lvlJc w:val="left"/>
+      <w:pPr>
+        <w:ind w:left="6480" w:firstLine="6120"/>
+      </w:pPr>
+      <w:rPr>
+        <w:rFonts w:hint="eastAsia"/>
+        <w:u w:val="none"/>
+      </w:rPr>
+    </w:lvl>
+  </w:abstractNum>
+  <w:abstractNum w:abstractNumId="1">
+    <w:nsid w:val="15271E9B"/>
+    <w:multiLevelType w:val="multilevel"/>
+    <w:tmpl w:val="2C806E12"/>
+    <w:lvl w:ilvl="0">
+      <w:start w:val="1"/>
+      <w:numFmt w:val="bullet"/>
+      <w:suff w:val="space"/>
+      <w:lvlText w:val="●"/>
+      <w:lvlJc w:val="left"/>
+      <w:pPr>
+        <w:ind w:left="0" w:firstLine="0"/>
+      </w:pPr>
+      <w:rPr>
+        <w:rFonts w:hint="eastAsia"/>
+        <w:u w:val="none"/>
+      </w:rPr>
+    </w:lvl>
+    <w:lvl w:ilvl="1">
+      <w:start w:val="1"/>
+      <w:numFmt w:val="bullet"/>
+      <w:lvlText w:val="○"/>
+      <w:lvlJc w:val="left"/>
+      <w:pPr>
+        <w:ind w:left="1080" w:firstLine="0"/>
+      </w:pPr>
+      <w:rPr>
+        <w:rFonts w:hint="eastAsia"/>
+        <w:u w:val="none"/>
+      </w:rPr>
+    </w:lvl>
+    <w:lvl w:ilvl="2">
+      <w:start w:val="1"/>
+      <w:numFmt w:val="bullet"/>
+      <w:lvlText w:val="■"/>
+      <w:lvlJc w:val="left"/>
+      <w:pPr>
+        <w:ind w:left="90" w:firstLine="1800"/>
+      </w:pPr>
+      <w:rPr>
+        <w:rFonts w:hint="eastAsia"/>
+        <w:u w:val="none"/>
+      </w:rPr>
+    </w:lvl>
+    <w:lvl w:ilvl="3">
+      <w:start w:val="1"/>
+      <w:numFmt w:val="bullet"/>
+      <w:suff w:val="space"/>
+      <w:lvlText w:val="●"/>
+      <w:lvlJc w:val="left"/>
+      <w:pPr>
+        <w:ind w:left="2430" w:firstLine="0"/>
+      </w:pPr>
+      <w:rPr>
+        <w:rFonts w:hint="eastAsia"/>
+        <w:u w:val="none"/>
+      </w:rPr>
+    </w:lvl>
+    <w:lvl w:ilvl="4">
+      <w:start w:val="1"/>
+      <w:numFmt w:val="bullet"/>
+      <w:lvlText w:val="○"/>
+      <w:lvlJc w:val="left"/>
+      <w:pPr>
+        <w:ind w:left="3600" w:firstLine="3240"/>
+      </w:pPr>
+      <w:rPr>
+        <w:rFonts w:hint="eastAsia"/>
+        <w:u w:val="none"/>
+      </w:rPr>
+    </w:lvl>
+    <w:lvl w:ilvl="5">
+      <w:start w:val="1"/>
+      <w:numFmt w:val="bullet"/>
+      <w:lvlText w:val="■"/>
+      <w:lvlJc w:val="left"/>
+      <w:pPr>
+        <w:ind w:left="4320" w:firstLine="3960"/>
+      </w:pPr>
+      <w:rPr>
+        <w:rFonts w:hint="eastAsia"/>
+        <w:u w:val="none"/>
+      </w:rPr>
+    </w:lvl>
+    <w:lvl w:ilvl="6">
+      <w:start w:val="1"/>
+      <w:numFmt w:val="bullet"/>
+      <w:lvlText w:val="●"/>
+      <w:lvlJc w:val="left"/>
+      <w:pPr>
+        <w:ind w:left="5040" w:firstLine="4680"/>
+      </w:pPr>
+      <w:rPr>
+        <w:rFonts w:hint="eastAsia"/>
+        <w:u w:val="none"/>
+      </w:rPr>
+    </w:lvl>
+    <w:lvl w:ilvl="7">
+      <w:start w:val="1"/>
+      <w:numFmt w:val="bullet"/>
+      <w:lvlText w:val="○"/>
+      <w:lvlJc w:val="left"/>
+      <w:pPr>
+        <w:ind w:left="5760" w:firstLine="5400"/>
+      </w:pPr>
+      <w:rPr>
+        <w:rFonts w:hint="eastAsia"/>
+        <w:u w:val="none"/>
+      </w:rPr>
+    </w:lvl>
+    <w:lvl w:ilvl="8">
+      <w:start w:val="1"/>
+      <w:numFmt w:val="bullet"/>
+      <w:lvlText w:val="■"/>
+      <w:lvlJc w:val="left"/>
+      <w:pPr>
+        <w:ind w:left="6480" w:firstLine="6120"/>
+      </w:pPr>
+      <w:rPr>
+        <w:rFonts w:hint="eastAsia"/>
+        <w:u w:val="none"/>
+      </w:rPr>
+    </w:lvl>
+  </w:abstractNum>
+  <w:abstractNum w:abstractNumId="2">
     <w:nsid w:val="18496833"/>
     <w:multiLevelType w:val="multilevel"/>
     <w:tmpl w:val="5A68CB82"/>
@@ -1260,6 +2262,356 @@
       <w:lvlText w:val="●"/>
       <w:lvlJc w:val="left"/>
       <w:pPr>
+        <w:ind w:left="360" w:firstLine="360"/>
+      </w:pPr>
+      <w:rPr>
+        <w:u w:val="none"/>
+      </w:rPr>
+    </w:lvl>
+    <w:lvl w:ilvl="1">
+      <w:start w:val="1"/>
+      <w:numFmt w:val="bullet"/>
+      <w:lvlText w:val="○"/>
+      <w:lvlJc w:val="left"/>
+      <w:pPr>
+        <w:ind w:left="1080" w:firstLine="1080"/>
+      </w:pPr>
+      <w:rPr>
+        <w:u w:val="none"/>
+      </w:rPr>
+    </w:lvl>
+    <w:lvl w:ilvl="2">
+      <w:start w:val="1"/>
+      <w:numFmt w:val="bullet"/>
+      <w:lvlText w:val="■"/>
+      <w:lvlJc w:val="left"/>
+      <w:pPr>
+        <w:ind w:left="1800" w:firstLine="1800"/>
+      </w:pPr>
+      <w:rPr>
+        <w:u w:val="none"/>
+      </w:rPr>
+    </w:lvl>
+    <w:lvl w:ilvl="3">
+      <w:start w:val="1"/>
+      <w:numFmt w:val="bullet"/>
+      <w:lvlText w:val="●"/>
+      <w:lvlJc w:val="left"/>
+      <w:pPr>
+        <w:ind w:left="2520" w:firstLine="2520"/>
+      </w:pPr>
+      <w:rPr>
+        <w:u w:val="none"/>
+      </w:rPr>
+    </w:lvl>
+    <w:lvl w:ilvl="4">
+      <w:start w:val="1"/>
+      <w:numFmt w:val="bullet"/>
+      <w:lvlText w:val="○"/>
+      <w:lvlJc w:val="left"/>
+      <w:pPr>
+        <w:ind w:left="3240" w:firstLine="3240"/>
+      </w:pPr>
+      <w:rPr>
+        <w:u w:val="none"/>
+      </w:rPr>
+    </w:lvl>
+    <w:lvl w:ilvl="5">
+      <w:start w:val="1"/>
+      <w:numFmt w:val="bullet"/>
+      <w:lvlText w:val="■"/>
+      <w:lvlJc w:val="left"/>
+      <w:pPr>
+        <w:ind w:left="3960" w:firstLine="3960"/>
+      </w:pPr>
+      <w:rPr>
+        <w:u w:val="none"/>
+      </w:rPr>
+    </w:lvl>
+    <w:lvl w:ilvl="6">
+      <w:start w:val="1"/>
+      <w:numFmt w:val="bullet"/>
+      <w:lvlText w:val="●"/>
+      <w:lvlJc w:val="left"/>
+      <w:pPr>
+        <w:ind w:left="4680" w:firstLine="4680"/>
+      </w:pPr>
+      <w:rPr>
+        <w:u w:val="none"/>
+      </w:rPr>
+    </w:lvl>
+    <w:lvl w:ilvl="7">
+      <w:start w:val="1"/>
+      <w:numFmt w:val="bullet"/>
+      <w:lvlText w:val="○"/>
+      <w:lvlJc w:val="left"/>
+      <w:pPr>
+        <w:ind w:left="5400" w:firstLine="5400"/>
+      </w:pPr>
+      <w:rPr>
+        <w:u w:val="none"/>
+      </w:rPr>
+    </w:lvl>
+    <w:lvl w:ilvl="8">
+      <w:start w:val="1"/>
+      <w:numFmt w:val="bullet"/>
+      <w:lvlText w:val="■"/>
+      <w:lvlJc w:val="left"/>
+      <w:pPr>
+        <w:ind w:left="6120" w:firstLine="6120"/>
+      </w:pPr>
+      <w:rPr>
+        <w:u w:val="none"/>
+      </w:rPr>
+    </w:lvl>
+  </w:abstractNum>
+  <w:abstractNum w:abstractNumId="3">
+    <w:nsid w:val="33E223C9"/>
+    <w:multiLevelType w:val="multilevel"/>
+    <w:tmpl w:val="BD0609A6"/>
+    <w:lvl w:ilvl="0">
+      <w:start w:val="1"/>
+      <w:numFmt w:val="bullet"/>
+      <w:suff w:val="space"/>
+      <w:lvlText w:val="●"/>
+      <w:lvlJc w:val="left"/>
+      <w:pPr>
+        <w:ind w:left="1080" w:firstLine="0"/>
+      </w:pPr>
+      <w:rPr>
+        <w:rFonts w:hint="eastAsia"/>
+        <w:u w:val="none"/>
+      </w:rPr>
+    </w:lvl>
+    <w:lvl w:ilvl="1">
+      <w:start w:val="1"/>
+      <w:numFmt w:val="bullet"/>
+      <w:suff w:val="space"/>
+      <w:lvlText w:val="○"/>
+      <w:lvlJc w:val="left"/>
+      <w:pPr>
+        <w:ind w:left="1170" w:firstLine="0"/>
+      </w:pPr>
+      <w:rPr>
+        <w:rFonts w:hint="eastAsia"/>
+        <w:u w:val="none"/>
+      </w:rPr>
+    </w:lvl>
+    <w:lvl w:ilvl="2">
+      <w:start w:val="1"/>
+      <w:numFmt w:val="bullet"/>
+      <w:lvlText w:val="■"/>
+      <w:lvlJc w:val="left"/>
+      <w:pPr>
+        <w:ind w:left="2160" w:firstLine="1800"/>
+      </w:pPr>
+      <w:rPr>
+        <w:rFonts w:hint="eastAsia"/>
+        <w:u w:val="none"/>
+      </w:rPr>
+    </w:lvl>
+    <w:lvl w:ilvl="3">
+      <w:start w:val="1"/>
+      <w:numFmt w:val="bullet"/>
+      <w:lvlText w:val="●"/>
+      <w:lvlJc w:val="left"/>
+      <w:pPr>
+        <w:ind w:left="2880" w:firstLine="2520"/>
+      </w:pPr>
+      <w:rPr>
+        <w:rFonts w:hint="eastAsia"/>
+        <w:u w:val="none"/>
+      </w:rPr>
+    </w:lvl>
+    <w:lvl w:ilvl="4">
+      <w:start w:val="1"/>
+      <w:numFmt w:val="bullet"/>
+      <w:lvlText w:val="○"/>
+      <w:lvlJc w:val="left"/>
+      <w:pPr>
+        <w:ind w:left="3600" w:firstLine="3240"/>
+      </w:pPr>
+      <w:rPr>
+        <w:rFonts w:hint="eastAsia"/>
+        <w:u w:val="none"/>
+      </w:rPr>
+    </w:lvl>
+    <w:lvl w:ilvl="5">
+      <w:start w:val="1"/>
+      <w:numFmt w:val="bullet"/>
+      <w:lvlText w:val="■"/>
+      <w:lvlJc w:val="left"/>
+      <w:pPr>
+        <w:ind w:left="4320" w:firstLine="3960"/>
+      </w:pPr>
+      <w:rPr>
+        <w:rFonts w:hint="eastAsia"/>
+        <w:u w:val="none"/>
+      </w:rPr>
+    </w:lvl>
+    <w:lvl w:ilvl="6">
+      <w:start w:val="1"/>
+      <w:numFmt w:val="bullet"/>
+      <w:lvlText w:val="●"/>
+      <w:lvlJc w:val="left"/>
+      <w:pPr>
+        <w:ind w:left="5040" w:firstLine="4680"/>
+      </w:pPr>
+      <w:rPr>
+        <w:rFonts w:hint="eastAsia"/>
+        <w:u w:val="none"/>
+      </w:rPr>
+    </w:lvl>
+    <w:lvl w:ilvl="7">
+      <w:start w:val="1"/>
+      <w:numFmt w:val="bullet"/>
+      <w:lvlText w:val="○"/>
+      <w:lvlJc w:val="left"/>
+      <w:pPr>
+        <w:ind w:left="5760" w:firstLine="5400"/>
+      </w:pPr>
+      <w:rPr>
+        <w:rFonts w:hint="eastAsia"/>
+        <w:u w:val="none"/>
+      </w:rPr>
+    </w:lvl>
+    <w:lvl w:ilvl="8">
+      <w:start w:val="1"/>
+      <w:numFmt w:val="bullet"/>
+      <w:lvlText w:val="■"/>
+      <w:lvlJc w:val="left"/>
+      <w:pPr>
+        <w:ind w:left="6480" w:firstLine="6120"/>
+      </w:pPr>
+      <w:rPr>
+        <w:rFonts w:hint="eastAsia"/>
+        <w:u w:val="none"/>
+      </w:rPr>
+    </w:lvl>
+  </w:abstractNum>
+  <w:abstractNum w:abstractNumId="4">
+    <w:nsid w:val="414410C5"/>
+    <w:multiLevelType w:val="multilevel"/>
+    <w:tmpl w:val="BD54EAE0"/>
+    <w:lvl w:ilvl="0">
+      <w:start w:val="1"/>
+      <w:numFmt w:val="bullet"/>
+      <w:lvlText w:val="●"/>
+      <w:lvlJc w:val="left"/>
+      <w:pPr>
+        <w:ind w:left="360" w:firstLine="360"/>
+      </w:pPr>
+      <w:rPr>
+        <w:u w:val="none"/>
+      </w:rPr>
+    </w:lvl>
+    <w:lvl w:ilvl="1">
+      <w:start w:val="1"/>
+      <w:numFmt w:val="bullet"/>
+      <w:lvlText w:val="○"/>
+      <w:lvlJc w:val="left"/>
+      <w:pPr>
+        <w:ind w:left="720" w:firstLine="1080"/>
+      </w:pPr>
+      <w:rPr>
+        <w:u w:val="none"/>
+      </w:rPr>
+    </w:lvl>
+    <w:lvl w:ilvl="2">
+      <w:start w:val="1"/>
+      <w:numFmt w:val="bullet"/>
+      <w:lvlText w:val="■"/>
+      <w:lvlJc w:val="left"/>
+      <w:pPr>
+        <w:ind w:left="810" w:firstLine="1800"/>
+      </w:pPr>
+      <w:rPr>
+        <w:u w:val="none"/>
+      </w:rPr>
+    </w:lvl>
+    <w:lvl w:ilvl="3">
+      <w:start w:val="1"/>
+      <w:numFmt w:val="bullet"/>
+      <w:lvlText w:val="●"/>
+      <w:lvlJc w:val="left"/>
+      <w:pPr>
+        <w:ind w:left="2520" w:firstLine="2520"/>
+      </w:pPr>
+      <w:rPr>
+        <w:u w:val="none"/>
+      </w:rPr>
+    </w:lvl>
+    <w:lvl w:ilvl="4">
+      <w:start w:val="1"/>
+      <w:numFmt w:val="bullet"/>
+      <w:lvlText w:val="○"/>
+      <w:lvlJc w:val="left"/>
+      <w:pPr>
+        <w:ind w:left="3240" w:firstLine="3240"/>
+      </w:pPr>
+      <w:rPr>
+        <w:u w:val="none"/>
+      </w:rPr>
+    </w:lvl>
+    <w:lvl w:ilvl="5">
+      <w:start w:val="1"/>
+      <w:numFmt w:val="bullet"/>
+      <w:lvlText w:val="■"/>
+      <w:lvlJc w:val="left"/>
+      <w:pPr>
+        <w:ind w:left="3960" w:firstLine="3960"/>
+      </w:pPr>
+      <w:rPr>
+        <w:u w:val="none"/>
+      </w:rPr>
+    </w:lvl>
+    <w:lvl w:ilvl="6">
+      <w:start w:val="1"/>
+      <w:numFmt w:val="bullet"/>
+      <w:lvlText w:val="●"/>
+      <w:lvlJc w:val="left"/>
+      <w:pPr>
+        <w:ind w:left="4680" w:firstLine="4680"/>
+      </w:pPr>
+      <w:rPr>
+        <w:u w:val="none"/>
+      </w:rPr>
+    </w:lvl>
+    <w:lvl w:ilvl="7">
+      <w:start w:val="1"/>
+      <w:numFmt w:val="bullet"/>
+      <w:lvlText w:val="○"/>
+      <w:lvlJc w:val="left"/>
+      <w:pPr>
+        <w:ind w:left="5400" w:firstLine="5400"/>
+      </w:pPr>
+      <w:rPr>
+        <w:u w:val="none"/>
+      </w:rPr>
+    </w:lvl>
+    <w:lvl w:ilvl="8">
+      <w:start w:val="1"/>
+      <w:numFmt w:val="bullet"/>
+      <w:lvlText w:val="■"/>
+      <w:lvlJc w:val="left"/>
+      <w:pPr>
+        <w:ind w:left="6120" w:firstLine="6120"/>
+      </w:pPr>
+      <w:rPr>
+        <w:u w:val="none"/>
+      </w:rPr>
+    </w:lvl>
+  </w:abstractNum>
+  <w:abstractNum w:abstractNumId="5">
+    <w:nsid w:val="4B250542"/>
+    <w:multiLevelType w:val="multilevel"/>
+    <w:tmpl w:val="BD54EAE0"/>
+    <w:lvl w:ilvl="0">
+      <w:start w:val="1"/>
+      <w:numFmt w:val="bullet"/>
+      <w:lvlText w:val="●"/>
+      <w:lvlJc w:val="left"/>
+      <w:pPr>
         <w:ind w:left="720" w:firstLine="360"/>
       </w:pPr>
       <w:rPr>
@@ -1363,7 +2715,7 @@
       </w:rPr>
     </w:lvl>
   </w:abstractNum>
-  <w:abstractNum w:abstractNumId="1">
+  <w:abstractNum w:abstractNumId="6">
     <w:nsid w:val="4BCD458C"/>
     <w:multiLevelType w:val="multilevel"/>
     <w:tmpl w:val="BD54EAE0"/>
@@ -1476,7 +2828,120 @@
       </w:rPr>
     </w:lvl>
   </w:abstractNum>
-  <w:abstractNum w:abstractNumId="2">
+  <w:abstractNum w:abstractNumId="7">
+    <w:nsid w:val="4CF461C1"/>
+    <w:multiLevelType w:val="multilevel"/>
+    <w:tmpl w:val="BD54EAE0"/>
+    <w:lvl w:ilvl="0">
+      <w:start w:val="1"/>
+      <w:numFmt w:val="bullet"/>
+      <w:lvlText w:val="●"/>
+      <w:lvlJc w:val="left"/>
+      <w:pPr>
+        <w:ind w:left="720" w:firstLine="360"/>
+      </w:pPr>
+      <w:rPr>
+        <w:u w:val="none"/>
+      </w:rPr>
+    </w:lvl>
+    <w:lvl w:ilvl="1">
+      <w:start w:val="1"/>
+      <w:numFmt w:val="bullet"/>
+      <w:lvlText w:val="○"/>
+      <w:lvlJc w:val="left"/>
+      <w:pPr>
+        <w:ind w:left="1440" w:firstLine="1080"/>
+      </w:pPr>
+      <w:rPr>
+        <w:u w:val="none"/>
+      </w:rPr>
+    </w:lvl>
+    <w:lvl w:ilvl="2">
+      <w:start w:val="1"/>
+      <w:numFmt w:val="bullet"/>
+      <w:lvlText w:val="■"/>
+      <w:lvlJc w:val="left"/>
+      <w:pPr>
+        <w:ind w:left="2160" w:firstLine="1800"/>
+      </w:pPr>
+      <w:rPr>
+        <w:u w:val="none"/>
+      </w:rPr>
+    </w:lvl>
+    <w:lvl w:ilvl="3">
+      <w:start w:val="1"/>
+      <w:numFmt w:val="bullet"/>
+      <w:lvlText w:val="●"/>
+      <w:lvlJc w:val="left"/>
+      <w:pPr>
+        <w:ind w:left="2880" w:firstLine="2520"/>
+      </w:pPr>
+      <w:rPr>
+        <w:u w:val="none"/>
+      </w:rPr>
+    </w:lvl>
+    <w:lvl w:ilvl="4">
+      <w:start w:val="1"/>
+      <w:numFmt w:val="bullet"/>
+      <w:lvlText w:val="○"/>
+      <w:lvlJc w:val="left"/>
+      <w:pPr>
+        <w:ind w:left="3600" w:firstLine="3240"/>
+      </w:pPr>
+      <w:rPr>
+        <w:u w:val="none"/>
+      </w:rPr>
+    </w:lvl>
+    <w:lvl w:ilvl="5">
+      <w:start w:val="1"/>
+      <w:numFmt w:val="bullet"/>
+      <w:lvlText w:val="■"/>
+      <w:lvlJc w:val="left"/>
+      <w:pPr>
+        <w:ind w:left="4320" w:firstLine="3960"/>
+      </w:pPr>
+      <w:rPr>
+        <w:u w:val="none"/>
+      </w:rPr>
+    </w:lvl>
+    <w:lvl w:ilvl="6">
+      <w:start w:val="1"/>
+      <w:numFmt w:val="bullet"/>
+      <w:lvlText w:val="●"/>
+      <w:lvlJc w:val="left"/>
+      <w:pPr>
+        <w:ind w:left="5040" w:firstLine="4680"/>
+      </w:pPr>
+      <w:rPr>
+        <w:u w:val="none"/>
+      </w:rPr>
+    </w:lvl>
+    <w:lvl w:ilvl="7">
+      <w:start w:val="1"/>
+      <w:numFmt w:val="bullet"/>
+      <w:lvlText w:val="○"/>
+      <w:lvlJc w:val="left"/>
+      <w:pPr>
+        <w:ind w:left="5760" w:firstLine="5400"/>
+      </w:pPr>
+      <w:rPr>
+        <w:u w:val="none"/>
+      </w:rPr>
+    </w:lvl>
+    <w:lvl w:ilvl="8">
+      <w:start w:val="1"/>
+      <w:numFmt w:val="bullet"/>
+      <w:lvlText w:val="■"/>
+      <w:lvlJc w:val="left"/>
+      <w:pPr>
+        <w:ind w:left="6480" w:firstLine="6120"/>
+      </w:pPr>
+      <w:rPr>
+        <w:u w:val="none"/>
+      </w:rPr>
+    </w:lvl>
+  </w:abstractNum>
+  <w:abstractNum w:abstractNumId="8">
     <w:nsid w:val="6FF6761B"/>
     <w:multiLevelType w:val="multilevel"/>
     <w:tmpl w:val="8C24D740"/>
@@ -1590,13 +3055,31 @@
     </w:lvl>
   </w:abstractNum>
   <w:num w:numId="1">
-    <w:abstractNumId w:val="1"/>
+    <w:abstractNumId w:val="6"/>
   </w:num>
   <w:num w:numId="2">
+    <w:abstractNumId w:val="2"/>
+  </w:num>
+  <w:num w:numId="3">
+    <w:abstractNumId w:val="8"/>
+  </w:num>
+  <w:num w:numId="4">
+    <w:abstractNumId w:val="7"/>
+  </w:num>
+  <w:num w:numId="5">
+    <w:abstractNumId w:val="4"/>
+  </w:num>
+  <w:num w:numId="6">
+    <w:abstractNumId w:val="3"/>
+  </w:num>
+  <w:num w:numId="7">
+    <w:abstractNumId w:val="5"/>
+  </w:num>
+  <w:num w:numId="8">
     <w:abstractNumId w:val="0"/>
   </w:num>
-  <w:num w:numId="3">
-    <w:abstractNumId w:val="2"/>
+  <w:num w:numId="9">
+    <w:abstractNumId w:val="1"/>
   </w:num>
 </w:numbering>
 </file>
@@ -2600,4 +4083,16 @@
   <a:objectDefaults/>
   <a:extraClrSchemeLst/>
 </a:theme>
+</file>
+
+<file path=customXml/item1.xml><?xml version="1.0" encoding="utf-8"?>
+<b:Sources xmlns:b="http://schemas.openxmlformats.org/officeDocument/2006/bibliography" xmlns="http://schemas.openxmlformats.org/officeDocument/2006/bibliography" SelectedStyle="\APA.XSL" StyleName="APA"/>
+</file>
+
+<file path=customXml/itemProps1.xml><?xml version="1.0" encoding="utf-8"?>
+<ds:datastoreItem xmlns:ds="http://schemas.openxmlformats.org/officeDocument/2006/customXml" ds:itemID="{4B8FB69A-B984-4E96-AA0C-44EF0869D425}">
+  <ds:schemaRefs>
+    <ds:schemaRef ds:uri="http://schemas.openxmlformats.org/officeDocument/2006/bibliography"/>
+  </ds:schemaRefs>
+</ds:datastoreItem>
 </file>
</xml_diff>